<commit_message>
actualizacion documento evidencia de push
</commit_message>
<xml_diff>
--- a/PROYECTO CICLO 3.docx
+++ b/PROYECTO CICLO 3.docx
@@ -1,46 +1,54 @@
 
 <file path=word/document.xml><?xml version="1.0" encoding="utf-8"?>
-<w:document xmlns:wpc="http://schemas.microsoft.com/office/word/2010/wordprocessingCanvas" xmlns:cx="http://schemas.microsoft.com/office/drawing/2014/chartex" xmlns:cx1="http://schemas.microsoft.com/office/drawing/2015/9/8/chartex" xmlns:cx2="http://schemas.microsoft.com/office/drawing/2015/10/21/chartex" xmlns:cx3="http://schemas.microsoft.com/office/drawing/2016/5/9/chartex" xmlns:cx4="http://schemas.microsoft.com/office/drawing/2016/5/10/chartex" xmlns:cx5="http://schemas.microsoft.com/office/drawing/2016/5/11/chartex" xmlns:cx6="http://schemas.microsoft.com/office/drawing/2016/5/12/chartex" xmlns:cx7="http://schemas.microsoft.com/office/drawing/2016/5/13/chartex" xmlns:cx8="http://schemas.microsoft.com/office/drawing/2016/5/14/chartex" xmlns:mc="http://schemas.openxmlformats.org/markup-compatibility/2006" xmlns:aink="http://schemas.microsoft.com/office/drawing/2016/ink" xmlns:am3d="http://schemas.microsoft.com/office/drawing/2017/model3d" xmlns:o="urn:schemas-microsoft-com:office:office" xmlns:r="http://schemas.openxmlformats.org/officeDocument/2006/relationships" xmlns:m="http://schemas.openxmlformats.org/officeDocument/2006/math" xmlns:v="urn:schemas-microsoft-com:vml" xmlns:wp14="http://schemas.microsoft.com/office/word/2010/wordprocessingDrawing" xmlns:wp="http://schemas.openxmlformats.org/drawingml/2006/wordprocessingDrawing" xmlns:w10="urn:schemas-microsoft-com:office:word" xmlns:w="http://schemas.openxmlformats.org/wordprocessingml/2006/main" xmlns:w14="http://schemas.microsoft.com/office/word/2010/wordml" xmlns:w15="http://schemas.microsoft.com/office/word/2012/wordml" xmlns:w16cex="http://schemas.microsoft.com/office/word/2018/wordml/cex" xmlns:w16cid="http://schemas.microsoft.com/office/word/2016/wordml/cid" xmlns:w16="http://schemas.microsoft.com/office/word/2018/wordml" xmlns:w16sdtdh="http://schemas.microsoft.com/office/word/2020/wordml/sdtdatahash" xmlns:w16se="http://schemas.microsoft.com/office/word/2015/wordml/symex" xmlns:wpg="http://schemas.microsoft.com/office/word/2010/wordprocessingGroup" xmlns:wpi="http://schemas.microsoft.com/office/word/2010/wordprocessingInk" xmlns:wne="http://schemas.microsoft.com/office/word/2006/wordml" xmlns:wps="http://schemas.microsoft.com/office/word/2010/wordprocessingShape" mc:Ignorable="w14 w15 w16se w16cid w16 w16cex w16sdtdh wp14">
+<w:document xmlns:o="urn:schemas-microsoft-com:office:office" xmlns:r="http://schemas.openxmlformats.org/officeDocument/2006/relationships" xmlns:v="urn:schemas-microsoft-com:vml" xmlns:w="http://schemas.openxmlformats.org/wordprocessingml/2006/main" xmlns:w10="urn:schemas-microsoft-com:office:word" xmlns:wp="http://schemas.openxmlformats.org/drawingml/2006/wordprocessingDrawing" xmlns:wps="http://schemas.microsoft.com/office/word/2010/wordprocessingShape" xmlns:wpg="http://schemas.microsoft.com/office/word/2010/wordprocessingGroup" xmlns:mc="http://schemas.openxmlformats.org/markup-compatibility/2006" xmlns:wp14="http://schemas.microsoft.com/office/word/2010/wordprocessingDrawing" xmlns:w14="http://schemas.microsoft.com/office/word/2010/wordml" mc:Ignorable="w14 wp14">
   <w:body>
     <w:p>
       <w:pPr>
-        <w:pStyle w:val="Prrafodelista"/>
+        <w:pStyle w:val="ListParagraph"/>
         <w:numPr>
           <w:ilvl w:val="0"/>
           <w:numId w:val="1"/>
         </w:numPr>
-      </w:pPr>
-      <w:r>
+        <w:rPr/>
+      </w:pPr>
+      <w:r>
+        <w:rPr/>
         <w:t>CREACION DEL GRUPO</w:t>
       </w:r>
     </w:p>
     <w:p>
       <w:pPr>
-        <w:pStyle w:val="Prrafodelista"/>
-      </w:pPr>
+        <w:pStyle w:val="ListParagraph"/>
+        <w:rPr/>
+      </w:pPr>
+      <w:r>
+        <w:rPr/>
+      </w:r>
     </w:p>
     <w:p>
       <w:pPr>
         <w:pStyle w:val="Ttulo4"/>
         <w:shd w:val="clear" w:color="auto" w:fill="FFFFFF"/>
-        <w:spacing w:before="0" w:beforeAutospacing="0"/>
+        <w:spacing w:beforeAutospacing="0" w:before="0" w:after="280"/>
         <w:rPr>
           <w:rFonts w:ascii="VW Head" w:hAnsi="VW Head"/>
-          <w:b w:val="0"/>
-          <w:bCs w:val="0"/>
+          <w:b w:val="false"/>
+          <w:b w:val="false"/>
+          <w:bCs w:val="false"/>
           <w:color w:val="4A4C50"/>
         </w:rPr>
       </w:pPr>
       <w:r>
+        <w:rPr/>
         <w:t xml:space="preserve">Integrantes: </w:t>
       </w:r>
-      <w:hyperlink r:id="rId5" w:history="1">
+      <w:hyperlink r:id="rId2">
         <w:r>
           <w:rPr>
-            <w:rStyle w:val="Hipervnculo"/>
+            <w:rStyle w:val="EnlacedeInternet"/>
             <w:rFonts w:ascii="VW Head" w:hAnsi="VW Head"/>
-            <w:b w:val="0"/>
-            <w:bCs w:val="0"/>
+            <w:b w:val="false"/>
+            <w:bCs w:val="false"/>
             <w:color w:val="212121"/>
             <w:u w:val="none"/>
           </w:rPr>
@@ -50,18 +58,25 @@
     </w:p>
     <w:p>
       <w:pPr>
-        <w:pStyle w:val="Prrafodelista"/>
-      </w:pPr>
+        <w:pStyle w:val="ListParagraph"/>
+        <w:rPr/>
+      </w:pPr>
+      <w:r>
+        <w:rPr/>
+      </w:r>
     </w:p>
     <w:tbl>
       <w:tblPr>
         <w:tblW w:w="9060" w:type="dxa"/>
-        <w:shd w:val="clear" w:color="auto" w:fill="FFFFFF"/>
+        <w:jc w:val="left"/>
+        <w:tblInd w:w="0" w:type="dxa"/>
         <w:tblCellMar>
+          <w:top w:w="0" w:type="dxa"/>
           <w:left w:w="0" w:type="dxa"/>
+          <w:bottom w:w="0" w:type="dxa"/>
           <w:right w:w="0" w:type="dxa"/>
         </w:tblCellMar>
-        <w:tblLook w:val="04A0" w:firstRow="1" w:lastRow="0" w:firstColumn="1" w:lastColumn="0" w:noHBand="0" w:noVBand="1"/>
+        <w:tblLook w:val="04a0" w:noHBand="0" w:noVBand="1" w:firstColumn="1" w:lastRow="0" w:lastColumn="0" w:firstRow="1"/>
       </w:tblPr>
       <w:tblGrid>
         <w:gridCol w:w="1470"/>
@@ -70,20 +85,21 @@
       </w:tblGrid>
       <w:tr>
         <w:trPr>
-          <w:trHeight w:val="285"/>
+          <w:trHeight w:val="285" w:hRule="atLeast"/>
         </w:trPr>
         <w:tc>
           <w:tcPr>
             <w:tcW w:w="1470" w:type="dxa"/>
-            <w:shd w:val="clear" w:color="auto" w:fill="FFFFFF"/>
+            <w:tcBorders/>
+            <w:shd w:color="auto" w:fill="FFFFFF" w:val="clear"/>
             <w:vAlign w:val="center"/>
-            <w:hideMark/>
           </w:tcPr>
           <w:p>
             <w:pPr>
-              <w:spacing w:after="0" w:line="240" w:lineRule="auto"/>
-              <w:rPr>
-                <w:rFonts w:ascii="Arial" w:eastAsia="Times New Roman" w:hAnsi="Arial" w:cs="Arial"/>
+              <w:pStyle w:val="Normal"/>
+              <w:spacing w:lineRule="auto" w:line="240" w:before="0" w:after="0"/>
+              <w:rPr>
+                <w:rFonts w:ascii="Arial" w:hAnsi="Arial" w:eastAsia="Times New Roman" w:cs="Arial"/>
                 <w:color w:val="212121"/>
                 <w:sz w:val="24"/>
                 <w:szCs w:val="24"/>
@@ -92,7 +108,7 @@
             </w:pPr>
             <w:r>
               <w:rPr>
-                <w:rFonts w:ascii="Arial" w:eastAsia="Times New Roman" w:hAnsi="Arial" w:cs="Arial"/>
+                <w:rFonts w:eastAsia="Times New Roman" w:cs="Arial" w:ascii="Arial" w:hAnsi="Arial"/>
                 <w:color w:val="212121"/>
                 <w:sz w:val="24"/>
                 <w:szCs w:val="24"/>
@@ -105,15 +121,16 @@
         <w:tc>
           <w:tcPr>
             <w:tcW w:w="3540" w:type="dxa"/>
-            <w:shd w:val="clear" w:color="auto" w:fill="FFFFFF"/>
+            <w:tcBorders/>
+            <w:shd w:color="auto" w:fill="FFFFFF" w:val="clear"/>
             <w:vAlign w:val="center"/>
-            <w:hideMark/>
           </w:tcPr>
           <w:p>
             <w:pPr>
-              <w:spacing w:after="0" w:line="240" w:lineRule="auto"/>
-              <w:rPr>
-                <w:rFonts w:ascii="Arial" w:eastAsia="Times New Roman" w:hAnsi="Arial" w:cs="Arial"/>
+              <w:pStyle w:val="Normal"/>
+              <w:spacing w:lineRule="auto" w:line="240" w:before="0" w:after="0"/>
+              <w:rPr>
+                <w:rFonts w:ascii="Arial" w:hAnsi="Arial" w:eastAsia="Times New Roman" w:cs="Arial"/>
                 <w:color w:val="212121"/>
                 <w:sz w:val="24"/>
                 <w:szCs w:val="24"/>
@@ -122,7 +139,7 @@
             </w:pPr>
             <w:r>
               <w:rPr>
-                <w:rFonts w:ascii="Arial" w:eastAsia="Times New Roman" w:hAnsi="Arial" w:cs="Arial"/>
+                <w:rFonts w:eastAsia="Times New Roman" w:cs="Arial" w:ascii="Arial" w:hAnsi="Arial"/>
                 <w:color w:val="212121"/>
                 <w:sz w:val="24"/>
                 <w:szCs w:val="24"/>
@@ -135,15 +152,16 @@
         <w:tc>
           <w:tcPr>
             <w:tcW w:w="4050" w:type="dxa"/>
-            <w:shd w:val="clear" w:color="auto" w:fill="FFFFFF"/>
+            <w:tcBorders/>
+            <w:shd w:color="auto" w:fill="FFFFFF" w:val="clear"/>
             <w:vAlign w:val="center"/>
-            <w:hideMark/>
           </w:tcPr>
           <w:p>
             <w:pPr>
-              <w:spacing w:after="0" w:line="240" w:lineRule="auto"/>
-              <w:rPr>
-                <w:rFonts w:ascii="Arial" w:eastAsia="Times New Roman" w:hAnsi="Arial" w:cs="Arial"/>
+              <w:pStyle w:val="Normal"/>
+              <w:spacing w:lineRule="auto" w:line="240" w:before="0" w:after="0"/>
+              <w:rPr>
+                <w:rFonts w:ascii="Arial" w:hAnsi="Arial" w:eastAsia="Times New Roman" w:cs="Arial"/>
                 <w:color w:val="212121"/>
                 <w:sz w:val="24"/>
                 <w:szCs w:val="24"/>
@@ -152,7 +170,7 @@
             </w:pPr>
             <w:r>
               <w:rPr>
-                <w:rFonts w:ascii="Arial" w:eastAsia="Times New Roman" w:hAnsi="Arial" w:cs="Arial"/>
+                <w:rFonts w:eastAsia="Times New Roman" w:cs="Arial" w:ascii="Arial" w:hAnsi="Arial"/>
                 <w:color w:val="212121"/>
                 <w:sz w:val="24"/>
                 <w:szCs w:val="24"/>
@@ -165,20 +183,21 @@
       </w:tr>
       <w:tr>
         <w:trPr>
-          <w:trHeight w:val="285"/>
+          <w:trHeight w:val="285" w:hRule="atLeast"/>
         </w:trPr>
         <w:tc>
           <w:tcPr>
-            <w:tcW w:w="0" w:type="auto"/>
-            <w:shd w:val="clear" w:color="auto" w:fill="FFFFFF"/>
+            <w:tcW w:w="1470" w:type="dxa"/>
+            <w:tcBorders/>
+            <w:shd w:color="auto" w:fill="FFFFFF" w:val="clear"/>
             <w:vAlign w:val="center"/>
-            <w:hideMark/>
           </w:tcPr>
           <w:p>
             <w:pPr>
-              <w:spacing w:after="0" w:line="240" w:lineRule="auto"/>
-              <w:rPr>
-                <w:rFonts w:ascii="Arial" w:eastAsia="Times New Roman" w:hAnsi="Arial" w:cs="Arial"/>
+              <w:pStyle w:val="Normal"/>
+              <w:spacing w:lineRule="auto" w:line="240" w:before="0" w:after="0"/>
+              <w:rPr>
+                <w:rFonts w:ascii="Arial" w:hAnsi="Arial" w:eastAsia="Times New Roman" w:cs="Arial"/>
                 <w:color w:val="212121"/>
                 <w:sz w:val="24"/>
                 <w:szCs w:val="24"/>
@@ -187,7 +206,7 @@
             </w:pPr>
             <w:r>
               <w:rPr>
-                <w:rFonts w:ascii="Roboto" w:eastAsia="Times New Roman" w:hAnsi="Roboto" w:cs="Arial"/>
+                <w:rFonts w:eastAsia="Times New Roman" w:cs="Arial" w:ascii="Roboto" w:hAnsi="Roboto"/>
                 <w:color w:val="000000"/>
                 <w:sz w:val="24"/>
                 <w:szCs w:val="24"/>
@@ -199,16 +218,17 @@
         </w:tc>
         <w:tc>
           <w:tcPr>
-            <w:tcW w:w="0" w:type="auto"/>
-            <w:shd w:val="clear" w:color="auto" w:fill="FFFFFF"/>
+            <w:tcW w:w="3540" w:type="dxa"/>
+            <w:tcBorders/>
+            <w:shd w:color="auto" w:fill="FFFFFF" w:val="clear"/>
             <w:vAlign w:val="center"/>
-            <w:hideMark/>
           </w:tcPr>
           <w:p>
             <w:pPr>
-              <w:spacing w:after="0" w:line="240" w:lineRule="auto"/>
-              <w:rPr>
-                <w:rFonts w:ascii="Arial" w:eastAsia="Times New Roman" w:hAnsi="Arial" w:cs="Arial"/>
+              <w:pStyle w:val="Normal"/>
+              <w:spacing w:lineRule="auto" w:line="240" w:before="0" w:after="0"/>
+              <w:rPr>
+                <w:rFonts w:ascii="Arial" w:hAnsi="Arial" w:eastAsia="Times New Roman" w:cs="Arial"/>
                 <w:color w:val="212121"/>
                 <w:sz w:val="24"/>
                 <w:szCs w:val="24"/>
@@ -217,7 +237,7 @@
             </w:pPr>
             <w:r>
               <w:rPr>
-                <w:rFonts w:ascii="Roboto" w:eastAsia="Times New Roman" w:hAnsi="Roboto" w:cs="Arial"/>
+                <w:rFonts w:eastAsia="Times New Roman" w:cs="Arial" w:ascii="Roboto" w:hAnsi="Roboto"/>
                 <w:color w:val="000000"/>
                 <w:sz w:val="24"/>
                 <w:szCs w:val="24"/>
@@ -229,16 +249,17 @@
         </w:tc>
         <w:tc>
           <w:tcPr>
-            <w:tcW w:w="0" w:type="auto"/>
-            <w:shd w:val="clear" w:color="auto" w:fill="FFFFFF"/>
+            <w:tcW w:w="4050" w:type="dxa"/>
+            <w:tcBorders/>
+            <w:shd w:color="auto" w:fill="FFFFFF" w:val="clear"/>
             <w:vAlign w:val="center"/>
-            <w:hideMark/>
           </w:tcPr>
           <w:p>
             <w:pPr>
-              <w:spacing w:after="0" w:line="240" w:lineRule="auto"/>
-              <w:rPr>
-                <w:rFonts w:ascii="Arial" w:eastAsia="Times New Roman" w:hAnsi="Arial" w:cs="Arial"/>
+              <w:pStyle w:val="Normal"/>
+              <w:spacing w:lineRule="auto" w:line="240" w:before="0" w:after="0"/>
+              <w:rPr>
+                <w:rFonts w:ascii="Arial" w:hAnsi="Arial" w:eastAsia="Times New Roman" w:cs="Arial"/>
                 <w:color w:val="212121"/>
                 <w:sz w:val="24"/>
                 <w:szCs w:val="24"/>
@@ -247,11 +268,11 @@
             </w:pPr>
             <w:r>
               <w:rPr>
-                <w:rFonts w:ascii="Roboto" w:eastAsia="Times New Roman" w:hAnsi="Roboto" w:cs="Arial"/>
-                <w:color w:val="212121"/>
-                <w:sz w:val="24"/>
-                <w:szCs w:val="24"/>
-                <w:shd w:val="clear" w:color="auto" w:fill="FFFFFF"/>
+                <w:rFonts w:eastAsia="Times New Roman" w:cs="Arial" w:ascii="Roboto" w:hAnsi="Roboto"/>
+                <w:color w:val="212121"/>
+                <w:sz w:val="24"/>
+                <w:szCs w:val="24"/>
+                <w:shd w:fill="FFFFFF" w:val="clear"/>
                 <w:lang w:eastAsia="es-CO"/>
               </w:rPr>
               <w:t>varbelaez95@gmail.com</w:t>
@@ -261,20 +282,21 @@
       </w:tr>
       <w:tr>
         <w:trPr>
-          <w:trHeight w:val="285"/>
+          <w:trHeight w:val="285" w:hRule="atLeast"/>
         </w:trPr>
         <w:tc>
           <w:tcPr>
-            <w:tcW w:w="0" w:type="auto"/>
-            <w:shd w:val="clear" w:color="auto" w:fill="FFFFFF"/>
+            <w:tcW w:w="1470" w:type="dxa"/>
+            <w:tcBorders/>
+            <w:shd w:color="auto" w:fill="FFFFFF" w:val="clear"/>
             <w:vAlign w:val="center"/>
-            <w:hideMark/>
           </w:tcPr>
           <w:p>
             <w:pPr>
-              <w:spacing w:after="0" w:line="240" w:lineRule="auto"/>
-              <w:rPr>
-                <w:rFonts w:ascii="Arial" w:eastAsia="Times New Roman" w:hAnsi="Arial" w:cs="Arial"/>
+              <w:pStyle w:val="Normal"/>
+              <w:spacing w:lineRule="auto" w:line="240" w:before="0" w:after="0"/>
+              <w:rPr>
+                <w:rFonts w:ascii="Arial" w:hAnsi="Arial" w:eastAsia="Times New Roman" w:cs="Arial"/>
                 <w:color w:val="212121"/>
                 <w:sz w:val="24"/>
                 <w:szCs w:val="24"/>
@@ -283,7 +305,7 @@
             </w:pPr>
             <w:r>
               <w:rPr>
-                <w:rFonts w:ascii="Roboto" w:eastAsia="Times New Roman" w:hAnsi="Roboto" w:cs="Arial"/>
+                <w:rFonts w:eastAsia="Times New Roman" w:cs="Arial" w:ascii="Roboto" w:hAnsi="Roboto"/>
                 <w:color w:val="000000"/>
                 <w:sz w:val="24"/>
                 <w:szCs w:val="24"/>
@@ -295,16 +317,17 @@
         </w:tc>
         <w:tc>
           <w:tcPr>
-            <w:tcW w:w="0" w:type="auto"/>
-            <w:shd w:val="clear" w:color="auto" w:fill="FFFFFF"/>
+            <w:tcW w:w="3540" w:type="dxa"/>
+            <w:tcBorders/>
+            <w:shd w:color="auto" w:fill="FFFFFF" w:val="clear"/>
             <w:vAlign w:val="center"/>
-            <w:hideMark/>
           </w:tcPr>
           <w:p>
             <w:pPr>
-              <w:spacing w:after="0" w:line="240" w:lineRule="auto"/>
-              <w:rPr>
-                <w:rFonts w:ascii="Arial" w:eastAsia="Times New Roman" w:hAnsi="Arial" w:cs="Arial"/>
+              <w:pStyle w:val="Normal"/>
+              <w:spacing w:lineRule="auto" w:line="240" w:before="0" w:after="0"/>
+              <w:rPr>
+                <w:rFonts w:ascii="Arial" w:hAnsi="Arial" w:eastAsia="Times New Roman" w:cs="Arial"/>
                 <w:color w:val="212121"/>
                 <w:sz w:val="24"/>
                 <w:szCs w:val="24"/>
@@ -313,7 +336,7 @@
             </w:pPr>
             <w:r>
               <w:rPr>
-                <w:rFonts w:ascii="Roboto" w:eastAsia="Times New Roman" w:hAnsi="Roboto" w:cs="Arial"/>
+                <w:rFonts w:eastAsia="Times New Roman" w:cs="Arial" w:ascii="Roboto" w:hAnsi="Roboto"/>
                 <w:color w:val="000000"/>
                 <w:sz w:val="24"/>
                 <w:szCs w:val="24"/>
@@ -323,7 +346,7 @@
             </w:r>
             <w:r>
               <w:rPr>
-                <w:rFonts w:ascii="Arial" w:eastAsia="Times New Roman" w:hAnsi="Arial" w:cs="Arial"/>
+                <w:rFonts w:eastAsia="Times New Roman" w:cs="Arial" w:ascii="Arial" w:hAnsi="Arial"/>
                 <w:color w:val="212121"/>
                 <w:sz w:val="24"/>
                 <w:szCs w:val="24"/>
@@ -335,16 +358,17 @@
         </w:tc>
         <w:tc>
           <w:tcPr>
-            <w:tcW w:w="0" w:type="auto"/>
-            <w:shd w:val="clear" w:color="auto" w:fill="FFFFFF"/>
+            <w:tcW w:w="4050" w:type="dxa"/>
+            <w:tcBorders/>
+            <w:shd w:color="auto" w:fill="FFFFFF" w:val="clear"/>
             <w:vAlign w:val="center"/>
-            <w:hideMark/>
           </w:tcPr>
           <w:p>
             <w:pPr>
-              <w:spacing w:after="0" w:line="240" w:lineRule="auto"/>
-              <w:rPr>
-                <w:rFonts w:ascii="Arial" w:eastAsia="Times New Roman" w:hAnsi="Arial" w:cs="Arial"/>
+              <w:pStyle w:val="Normal"/>
+              <w:spacing w:lineRule="auto" w:line="240" w:before="0" w:after="0"/>
+              <w:rPr>
+                <w:rFonts w:ascii="Arial" w:hAnsi="Arial" w:eastAsia="Times New Roman" w:cs="Arial"/>
                 <w:color w:val="212121"/>
                 <w:sz w:val="24"/>
                 <w:szCs w:val="24"/>
@@ -353,7 +377,7 @@
             </w:pPr>
             <w:r>
               <w:rPr>
-                <w:rFonts w:ascii="Arial" w:eastAsia="Times New Roman" w:hAnsi="Arial" w:cs="Arial"/>
+                <w:rFonts w:eastAsia="Times New Roman" w:cs="Arial" w:ascii="Arial" w:hAnsi="Arial"/>
                 <w:color w:val="212121"/>
                 <w:sz w:val="24"/>
                 <w:szCs w:val="24"/>
@@ -366,20 +390,21 @@
       </w:tr>
       <w:tr>
         <w:trPr>
-          <w:trHeight w:val="285"/>
+          <w:trHeight w:val="285" w:hRule="atLeast"/>
         </w:trPr>
         <w:tc>
           <w:tcPr>
-            <w:tcW w:w="0" w:type="auto"/>
-            <w:shd w:val="clear" w:color="auto" w:fill="FFFFFF"/>
+            <w:tcW w:w="1470" w:type="dxa"/>
+            <w:tcBorders/>
+            <w:shd w:color="auto" w:fill="FFFFFF" w:val="clear"/>
             <w:vAlign w:val="center"/>
-            <w:hideMark/>
           </w:tcPr>
           <w:p>
             <w:pPr>
-              <w:spacing w:after="0" w:line="240" w:lineRule="auto"/>
-              <w:rPr>
-                <w:rFonts w:ascii="Arial" w:eastAsia="Times New Roman" w:hAnsi="Arial" w:cs="Arial"/>
+              <w:pStyle w:val="Normal"/>
+              <w:spacing w:lineRule="auto" w:line="240" w:before="0" w:after="0"/>
+              <w:rPr>
+                <w:rFonts w:ascii="Arial" w:hAnsi="Arial" w:eastAsia="Times New Roman" w:cs="Arial"/>
                 <w:color w:val="212121"/>
                 <w:sz w:val="24"/>
                 <w:szCs w:val="24"/>
@@ -388,7 +413,7 @@
             </w:pPr>
             <w:r>
               <w:rPr>
-                <w:rFonts w:ascii="Roboto" w:eastAsia="Times New Roman" w:hAnsi="Roboto" w:cs="Arial"/>
+                <w:rFonts w:eastAsia="Times New Roman" w:cs="Arial" w:ascii="Roboto" w:hAnsi="Roboto"/>
                 <w:color w:val="000000"/>
                 <w:sz w:val="24"/>
                 <w:szCs w:val="24"/>
@@ -400,16 +425,17 @@
         </w:tc>
         <w:tc>
           <w:tcPr>
-            <w:tcW w:w="0" w:type="auto"/>
-            <w:shd w:val="clear" w:color="auto" w:fill="FFFFFF"/>
+            <w:tcW w:w="3540" w:type="dxa"/>
+            <w:tcBorders/>
+            <w:shd w:color="auto" w:fill="FFFFFF" w:val="clear"/>
             <w:vAlign w:val="center"/>
-            <w:hideMark/>
           </w:tcPr>
           <w:p>
             <w:pPr>
-              <w:spacing w:after="0" w:line="240" w:lineRule="auto"/>
-              <w:rPr>
-                <w:rFonts w:ascii="Arial" w:eastAsia="Times New Roman" w:hAnsi="Arial" w:cs="Arial"/>
+              <w:pStyle w:val="Normal"/>
+              <w:spacing w:lineRule="auto" w:line="240" w:before="0" w:after="0"/>
+              <w:rPr>
+                <w:rFonts w:ascii="Arial" w:hAnsi="Arial" w:eastAsia="Times New Roman" w:cs="Arial"/>
                 <w:color w:val="212121"/>
                 <w:sz w:val="24"/>
                 <w:szCs w:val="24"/>
@@ -418,7 +444,7 @@
             </w:pPr>
             <w:r>
               <w:rPr>
-                <w:rFonts w:ascii="Roboto" w:eastAsia="Times New Roman" w:hAnsi="Roboto" w:cs="Arial"/>
+                <w:rFonts w:eastAsia="Times New Roman" w:cs="Arial" w:ascii="Roboto" w:hAnsi="Roboto"/>
                 <w:color w:val="000000"/>
                 <w:sz w:val="24"/>
                 <w:szCs w:val="24"/>
@@ -428,7 +454,7 @@
             </w:r>
             <w:r>
               <w:rPr>
-                <w:rFonts w:ascii="Arial" w:eastAsia="Times New Roman" w:hAnsi="Arial" w:cs="Arial"/>
+                <w:rFonts w:eastAsia="Times New Roman" w:cs="Arial" w:ascii="Arial" w:hAnsi="Arial"/>
                 <w:color w:val="212121"/>
                 <w:sz w:val="24"/>
                 <w:szCs w:val="24"/>
@@ -440,16 +466,17 @@
         </w:tc>
         <w:tc>
           <w:tcPr>
-            <w:tcW w:w="0" w:type="auto"/>
-            <w:shd w:val="clear" w:color="auto" w:fill="FFFFFF"/>
+            <w:tcW w:w="4050" w:type="dxa"/>
+            <w:tcBorders/>
+            <w:shd w:color="auto" w:fill="FFFFFF" w:val="clear"/>
             <w:vAlign w:val="center"/>
-            <w:hideMark/>
           </w:tcPr>
           <w:p>
             <w:pPr>
-              <w:spacing w:after="0" w:line="240" w:lineRule="auto"/>
-              <w:rPr>
-                <w:rFonts w:ascii="Arial" w:eastAsia="Times New Roman" w:hAnsi="Arial" w:cs="Arial"/>
+              <w:pStyle w:val="Normal"/>
+              <w:spacing w:lineRule="auto" w:line="240" w:before="0" w:after="0"/>
+              <w:rPr>
+                <w:rFonts w:ascii="Arial" w:hAnsi="Arial" w:eastAsia="Times New Roman" w:cs="Arial"/>
                 <w:color w:val="212121"/>
                 <w:sz w:val="24"/>
                 <w:szCs w:val="24"/>
@@ -458,7 +485,7 @@
             </w:pPr>
             <w:r>
               <w:rPr>
-                <w:rFonts w:ascii="Arial" w:eastAsia="Times New Roman" w:hAnsi="Arial" w:cs="Arial"/>
+                <w:rFonts w:eastAsia="Times New Roman" w:cs="Arial" w:ascii="Arial" w:hAnsi="Arial"/>
                 <w:color w:val="212121"/>
                 <w:sz w:val="24"/>
                 <w:szCs w:val="24"/>
@@ -471,20 +498,21 @@
       </w:tr>
       <w:tr>
         <w:trPr>
-          <w:trHeight w:val="285"/>
+          <w:trHeight w:val="285" w:hRule="atLeast"/>
         </w:trPr>
         <w:tc>
           <w:tcPr>
-            <w:tcW w:w="0" w:type="auto"/>
-            <w:shd w:val="clear" w:color="auto" w:fill="FFFFFF"/>
+            <w:tcW w:w="1470" w:type="dxa"/>
+            <w:tcBorders/>
+            <w:shd w:color="auto" w:fill="FFFFFF" w:val="clear"/>
             <w:vAlign w:val="center"/>
-            <w:hideMark/>
           </w:tcPr>
           <w:p>
             <w:pPr>
-              <w:spacing w:after="0" w:line="240" w:lineRule="auto"/>
-              <w:rPr>
-                <w:rFonts w:ascii="Arial" w:eastAsia="Times New Roman" w:hAnsi="Arial" w:cs="Arial"/>
+              <w:pStyle w:val="Normal"/>
+              <w:spacing w:lineRule="auto" w:line="240" w:before="0" w:after="0"/>
+              <w:rPr>
+                <w:rFonts w:ascii="Arial" w:hAnsi="Arial" w:eastAsia="Times New Roman" w:cs="Arial"/>
                 <w:color w:val="212121"/>
                 <w:sz w:val="24"/>
                 <w:szCs w:val="24"/>
@@ -493,7 +521,7 @@
             </w:pPr>
             <w:r>
               <w:rPr>
-                <w:rFonts w:ascii="Roboto" w:eastAsia="Times New Roman" w:hAnsi="Roboto" w:cs="Arial"/>
+                <w:rFonts w:eastAsia="Times New Roman" w:cs="Arial" w:ascii="Roboto" w:hAnsi="Roboto"/>
                 <w:color w:val="000000"/>
                 <w:sz w:val="24"/>
                 <w:szCs w:val="24"/>
@@ -505,16 +533,17 @@
         </w:tc>
         <w:tc>
           <w:tcPr>
-            <w:tcW w:w="0" w:type="auto"/>
-            <w:shd w:val="clear" w:color="auto" w:fill="FFFFFF"/>
+            <w:tcW w:w="3540" w:type="dxa"/>
+            <w:tcBorders/>
+            <w:shd w:color="auto" w:fill="FFFFFF" w:val="clear"/>
             <w:vAlign w:val="center"/>
-            <w:hideMark/>
           </w:tcPr>
           <w:p>
             <w:pPr>
-              <w:spacing w:after="0" w:line="240" w:lineRule="auto"/>
-              <w:rPr>
-                <w:rFonts w:ascii="Arial" w:eastAsia="Times New Roman" w:hAnsi="Arial" w:cs="Arial"/>
+              <w:pStyle w:val="Normal"/>
+              <w:spacing w:lineRule="auto" w:line="240" w:before="0" w:after="0"/>
+              <w:rPr>
+                <w:rFonts w:ascii="Arial" w:hAnsi="Arial" w:eastAsia="Times New Roman" w:cs="Arial"/>
                 <w:color w:val="212121"/>
                 <w:sz w:val="24"/>
                 <w:szCs w:val="24"/>
@@ -523,7 +552,7 @@
             </w:pPr>
             <w:r>
               <w:rPr>
-                <w:rFonts w:ascii="Roboto" w:eastAsia="Times New Roman" w:hAnsi="Roboto" w:cs="Arial"/>
+                <w:rFonts w:eastAsia="Times New Roman" w:cs="Arial" w:ascii="Roboto" w:hAnsi="Roboto"/>
                 <w:color w:val="000000"/>
                 <w:sz w:val="24"/>
                 <w:szCs w:val="24"/>
@@ -535,16 +564,17 @@
         </w:tc>
         <w:tc>
           <w:tcPr>
-            <w:tcW w:w="0" w:type="auto"/>
-            <w:shd w:val="clear" w:color="auto" w:fill="FFFFFF"/>
+            <w:tcW w:w="4050" w:type="dxa"/>
+            <w:tcBorders/>
+            <w:shd w:color="auto" w:fill="FFFFFF" w:val="clear"/>
             <w:vAlign w:val="center"/>
-            <w:hideMark/>
           </w:tcPr>
           <w:p>
             <w:pPr>
-              <w:spacing w:after="0" w:line="240" w:lineRule="auto"/>
-              <w:rPr>
-                <w:rFonts w:ascii="Arial" w:eastAsia="Times New Roman" w:hAnsi="Arial" w:cs="Arial"/>
+              <w:pStyle w:val="Normal"/>
+              <w:spacing w:lineRule="auto" w:line="240" w:before="0" w:after="0"/>
+              <w:rPr>
+                <w:rFonts w:ascii="Arial" w:hAnsi="Arial" w:eastAsia="Times New Roman" w:cs="Arial"/>
                 <w:color w:val="212121"/>
                 <w:sz w:val="24"/>
                 <w:szCs w:val="24"/>
@@ -553,7 +583,7 @@
             </w:pPr>
             <w:r>
               <w:rPr>
-                <w:rFonts w:ascii="Arial" w:eastAsia="Times New Roman" w:hAnsi="Arial" w:cs="Arial"/>
+                <w:rFonts w:eastAsia="Times New Roman" w:cs="Arial" w:ascii="Arial" w:hAnsi="Arial"/>
                 <w:color w:val="212121"/>
                 <w:sz w:val="24"/>
                 <w:szCs w:val="24"/>
@@ -566,20 +596,21 @@
       </w:tr>
       <w:tr>
         <w:trPr>
-          <w:trHeight w:val="285"/>
+          <w:trHeight w:val="285" w:hRule="atLeast"/>
         </w:trPr>
         <w:tc>
           <w:tcPr>
-            <w:tcW w:w="0" w:type="auto"/>
-            <w:shd w:val="clear" w:color="auto" w:fill="FFFFFF"/>
+            <w:tcW w:w="1470" w:type="dxa"/>
+            <w:tcBorders/>
+            <w:shd w:color="auto" w:fill="FFFFFF" w:val="clear"/>
             <w:vAlign w:val="center"/>
-            <w:hideMark/>
           </w:tcPr>
           <w:p>
             <w:pPr>
-              <w:spacing w:after="0" w:line="240" w:lineRule="auto"/>
-              <w:rPr>
-                <w:rFonts w:ascii="Arial" w:eastAsia="Times New Roman" w:hAnsi="Arial" w:cs="Arial"/>
+              <w:pStyle w:val="Normal"/>
+              <w:spacing w:lineRule="auto" w:line="240" w:before="0" w:after="0"/>
+              <w:rPr>
+                <w:rFonts w:ascii="Arial" w:hAnsi="Arial" w:eastAsia="Times New Roman" w:cs="Arial"/>
                 <w:color w:val="212121"/>
                 <w:sz w:val="24"/>
                 <w:szCs w:val="24"/>
@@ -588,7 +619,7 @@
             </w:pPr>
             <w:r>
               <w:rPr>
-                <w:rFonts w:ascii="Roboto" w:eastAsia="Times New Roman" w:hAnsi="Roboto" w:cs="Arial"/>
+                <w:rFonts w:eastAsia="Times New Roman" w:cs="Arial" w:ascii="Roboto" w:hAnsi="Roboto"/>
                 <w:color w:val="000000"/>
                 <w:sz w:val="24"/>
                 <w:szCs w:val="24"/>
@@ -600,16 +631,17 @@
         </w:tc>
         <w:tc>
           <w:tcPr>
-            <w:tcW w:w="0" w:type="auto"/>
-            <w:shd w:val="clear" w:color="auto" w:fill="FFFFFF"/>
+            <w:tcW w:w="3540" w:type="dxa"/>
+            <w:tcBorders/>
+            <w:shd w:color="auto" w:fill="FFFFFF" w:val="clear"/>
             <w:vAlign w:val="center"/>
-            <w:hideMark/>
           </w:tcPr>
           <w:p>
             <w:pPr>
-              <w:spacing w:after="0" w:line="240" w:lineRule="auto"/>
-              <w:rPr>
-                <w:rFonts w:ascii="Arial" w:eastAsia="Times New Roman" w:hAnsi="Arial" w:cs="Arial"/>
+              <w:pStyle w:val="Normal"/>
+              <w:spacing w:lineRule="auto" w:line="240" w:before="0" w:after="0"/>
+              <w:rPr>
+                <w:rFonts w:ascii="Arial" w:hAnsi="Arial" w:eastAsia="Times New Roman" w:cs="Arial"/>
                 <w:color w:val="212121"/>
                 <w:sz w:val="24"/>
                 <w:szCs w:val="24"/>
@@ -618,18 +650,18 @@
             </w:pPr>
             <w:r>
               <w:rPr>
-                <w:rFonts w:ascii="Roboto" w:eastAsia="Times New Roman" w:hAnsi="Roboto" w:cs="Arial"/>
+                <w:rFonts w:eastAsia="Times New Roman" w:cs="Arial" w:ascii="Roboto" w:hAnsi="Roboto"/>
                 <w:color w:val="3F3DEC"/>
                 <w:sz w:val="24"/>
                 <w:szCs w:val="24"/>
-                <w:shd w:val="clear" w:color="auto" w:fill="D0D5FB"/>
+                <w:shd w:fill="D0D5FB" w:val="clear"/>
                 <w:lang w:eastAsia="es-CO"/>
               </w:rPr>
               <w:t>Ricardo</w:t>
             </w:r>
             <w:r>
               <w:rPr>
-                <w:rFonts w:ascii="Roboto" w:eastAsia="Times New Roman" w:hAnsi="Roboto" w:cs="Arial"/>
+                <w:rFonts w:eastAsia="Times New Roman" w:cs="Arial" w:ascii="Roboto" w:hAnsi="Roboto"/>
                 <w:color w:val="000000"/>
                 <w:sz w:val="24"/>
                 <w:szCs w:val="24"/>
@@ -641,16 +673,17 @@
         </w:tc>
         <w:tc>
           <w:tcPr>
-            <w:tcW w:w="0" w:type="auto"/>
-            <w:shd w:val="clear" w:color="auto" w:fill="FFFFFF"/>
+            <w:tcW w:w="4050" w:type="dxa"/>
+            <w:tcBorders/>
+            <w:shd w:color="auto" w:fill="FFFFFF" w:val="clear"/>
             <w:vAlign w:val="center"/>
-            <w:hideMark/>
           </w:tcPr>
           <w:p>
             <w:pPr>
-              <w:spacing w:after="0" w:line="240" w:lineRule="auto"/>
-              <w:rPr>
-                <w:rFonts w:ascii="Arial" w:eastAsia="Times New Roman" w:hAnsi="Arial" w:cs="Arial"/>
+              <w:pStyle w:val="Normal"/>
+              <w:spacing w:lineRule="auto" w:line="240" w:before="0" w:after="0"/>
+              <w:rPr>
+                <w:rFonts w:ascii="Arial" w:hAnsi="Arial" w:eastAsia="Times New Roman" w:cs="Arial"/>
                 <w:color w:val="212121"/>
                 <w:sz w:val="24"/>
                 <w:szCs w:val="24"/>
@@ -659,7 +692,7 @@
             </w:pPr>
             <w:r>
               <w:rPr>
-                <w:rFonts w:ascii="Arial" w:eastAsia="Times New Roman" w:hAnsi="Arial" w:cs="Arial"/>
+                <w:rFonts w:eastAsia="Times New Roman" w:cs="Arial" w:ascii="Arial" w:hAnsi="Arial"/>
                 <w:color w:val="212121"/>
                 <w:sz w:val="24"/>
                 <w:szCs w:val="24"/>
@@ -670,46 +703,70 @@
           </w:p>
           <w:p>
             <w:pPr>
-              <w:spacing w:after="0" w:line="240" w:lineRule="auto"/>
-              <w:rPr>
-                <w:rFonts w:ascii="Arial" w:eastAsia="Times New Roman" w:hAnsi="Arial" w:cs="Arial"/>
+              <w:pStyle w:val="Normal"/>
+              <w:spacing w:lineRule="auto" w:line="240" w:before="0" w:after="0"/>
+              <w:rPr>
+                <w:rFonts w:ascii="Arial" w:hAnsi="Arial" w:eastAsia="Times New Roman" w:cs="Arial"/>
                 <w:color w:val="212121"/>
                 <w:sz w:val="24"/>
                 <w:szCs w:val="24"/>
                 <w:lang w:eastAsia="es-CO"/>
               </w:rPr>
             </w:pPr>
+            <w:r>
+              <w:rPr>
+                <w:rFonts w:eastAsia="Times New Roman" w:cs="Arial" w:ascii="Arial" w:hAnsi="Arial"/>
+                <w:color w:val="212121"/>
+                <w:sz w:val="24"/>
+                <w:szCs w:val="24"/>
+                <w:lang w:eastAsia="es-CO"/>
+              </w:rPr>
+            </w:r>
           </w:p>
         </w:tc>
       </w:tr>
     </w:tbl>
     <w:p>
       <w:pPr>
-        <w:pStyle w:val="Prrafodelista"/>
-      </w:pPr>
-      <w:r>
+        <w:pStyle w:val="ListParagraph"/>
+        <w:rPr/>
+      </w:pPr>
+      <w:r>
+        <w:rPr/>
         <w:tab/>
       </w:r>
     </w:p>
     <w:p>
-      <w:r>
+      <w:pPr>
+        <w:pStyle w:val="Normal"/>
+        <w:rPr/>
+      </w:pPr>
+      <w:r>
+        <w:rPr/>
         <w:t>DESCRIPCION DEL PROCESO:</w:t>
       </w:r>
     </w:p>
     <w:p>
-      <w:r>
+      <w:pPr>
+        <w:pStyle w:val="Normal"/>
+        <w:rPr/>
+      </w:pPr>
+      <w:r>
+        <w:rPr/>
         <w:t xml:space="preserve">CREACION DE REPOSITORIO: </w:t>
       </w:r>
     </w:p>
     <w:p>
-      <w:r>
-        <w:rPr>
-          <w:noProof/>
-        </w:rPr>
+      <w:pPr>
+        <w:pStyle w:val="Normal"/>
+        <w:rPr/>
+      </w:pPr>
+      <w:r>
+        <w:rPr/>
         <w:drawing>
-          <wp:inline distT="0" distB="0" distL="0" distR="0" wp14:anchorId="332BC192" wp14:editId="47665DDA">
+          <wp:inline distT="0" distB="0" distL="0" distR="0">
             <wp:extent cx="5612130" cy="2756535"/>
-            <wp:effectExtent l="0" t="0" r="7620" b="5715"/>
+            <wp:effectExtent l="0" t="0" r="0" b="0"/>
             <wp:docPr id="1" name="Imagen 1" descr="Interfaz de usuario gráfica, Aplicación&#10;&#10;Descripción generada automáticamente"/>
             <wp:cNvGraphicFramePr>
               <a:graphicFrameLocks xmlns:a="http://schemas.openxmlformats.org/drawingml/2006/main" noChangeAspect="1"/>
@@ -719,15 +776,17 @@
                 <pic:pic xmlns:pic="http://schemas.openxmlformats.org/drawingml/2006/picture">
                   <pic:nvPicPr>
                     <pic:cNvPr id="1" name="Imagen 1" descr="Interfaz de usuario gráfica, Aplicación&#10;&#10;Descripción generada automáticamente"/>
-                    <pic:cNvPicPr/>
+                    <pic:cNvPicPr>
+                      <a:picLocks noChangeAspect="1" noChangeArrowheads="1"/>
+                    </pic:cNvPicPr>
                   </pic:nvPicPr>
                   <pic:blipFill>
-                    <a:blip r:embed="rId6"/>
+                    <a:blip r:embed="rId3"/>
                     <a:stretch>
                       <a:fillRect/>
                     </a:stretch>
                   </pic:blipFill>
-                  <pic:spPr>
+                  <pic:spPr bwMode="auto">
                     <a:xfrm>
                       <a:off x="0" y="0"/>
                       <a:ext cx="5612130" cy="2756535"/>
@@ -744,15 +803,16 @@
       </w:r>
     </w:p>
     <w:p>
-      <w:r>
-        <w:rPr>
-          <w:noProof/>
-        </w:rPr>
-        <w:lastRenderedPageBreak/>
+      <w:pPr>
+        <w:pStyle w:val="Normal"/>
+        <w:rPr/>
+      </w:pPr>
+      <w:r>
+        <w:rPr/>
         <w:drawing>
-          <wp:inline distT="0" distB="0" distL="0" distR="0" wp14:anchorId="51B55B80" wp14:editId="78E87405">
+          <wp:inline distT="0" distB="0" distL="0" distR="0">
             <wp:extent cx="5612130" cy="2775585"/>
-            <wp:effectExtent l="0" t="0" r="7620" b="5715"/>
+            <wp:effectExtent l="0" t="0" r="0" b="0"/>
             <wp:docPr id="2" name="Imagen 2" descr="Interfaz de usuario gráfica, Texto, Aplicación, Correo electrónico&#10;&#10;Descripción generada automáticamente"/>
             <wp:cNvGraphicFramePr>
               <a:graphicFrameLocks xmlns:a="http://schemas.openxmlformats.org/drawingml/2006/main" noChangeAspect="1"/>
@@ -762,15 +822,17 @@
                 <pic:pic xmlns:pic="http://schemas.openxmlformats.org/drawingml/2006/picture">
                   <pic:nvPicPr>
                     <pic:cNvPr id="2" name="Imagen 2" descr="Interfaz de usuario gráfica, Texto, Aplicación, Correo electrónico&#10;&#10;Descripción generada automáticamente"/>
-                    <pic:cNvPicPr/>
+                    <pic:cNvPicPr>
+                      <a:picLocks noChangeAspect="1" noChangeArrowheads="1"/>
+                    </pic:cNvPicPr>
                   </pic:nvPicPr>
                   <pic:blipFill>
-                    <a:blip r:embed="rId7"/>
+                    <a:blip r:embed="rId4"/>
                     <a:stretch>
                       <a:fillRect/>
                     </a:stretch>
                   </pic:blipFill>
-                  <pic:spPr>
+                  <pic:spPr bwMode="auto">
                     <a:xfrm>
                       <a:off x="0" y="0"/>
                       <a:ext cx="5612130" cy="2775585"/>
@@ -786,21 +848,36 @@
         </w:drawing>
       </w:r>
     </w:p>
-    <w:p/>
-    <w:p>
-      <w:r>
+    <w:p>
+      <w:pPr>
+        <w:pStyle w:val="Normal"/>
+        <w:rPr/>
+      </w:pPr>
+      <w:r>
+        <w:rPr/>
+      </w:r>
+    </w:p>
+    <w:p>
+      <w:pPr>
+        <w:pStyle w:val="Normal"/>
+        <w:rPr/>
+      </w:pPr>
+      <w:r>
+        <w:rPr/>
         <w:t>COMPARTIR ACCESOS:</w:t>
       </w:r>
     </w:p>
     <w:p>
-      <w:r>
-        <w:rPr>
-          <w:noProof/>
-        </w:rPr>
+      <w:pPr>
+        <w:pStyle w:val="Normal"/>
+        <w:rPr/>
+      </w:pPr>
+      <w:r>
+        <w:rPr/>
         <w:drawing>
-          <wp:inline distT="0" distB="0" distL="0" distR="0" wp14:anchorId="513740C4" wp14:editId="60CCCFA2">
+          <wp:inline distT="0" distB="0" distL="0" distR="0">
             <wp:extent cx="5612130" cy="2773045"/>
-            <wp:effectExtent l="0" t="0" r="7620" b="8255"/>
+            <wp:effectExtent l="0" t="0" r="0" b="0"/>
             <wp:docPr id="3" name="Imagen 3" descr="Interfaz de usuario gráfica, Aplicación&#10;&#10;Descripción generada automáticamente"/>
             <wp:cNvGraphicFramePr>
               <a:graphicFrameLocks xmlns:a="http://schemas.openxmlformats.org/drawingml/2006/main" noChangeAspect="1"/>
@@ -810,15 +887,17 @@
                 <pic:pic xmlns:pic="http://schemas.openxmlformats.org/drawingml/2006/picture">
                   <pic:nvPicPr>
                     <pic:cNvPr id="3" name="Imagen 3" descr="Interfaz de usuario gráfica, Aplicación&#10;&#10;Descripción generada automáticamente"/>
-                    <pic:cNvPicPr/>
+                    <pic:cNvPicPr>
+                      <a:picLocks noChangeAspect="1" noChangeArrowheads="1"/>
+                    </pic:cNvPicPr>
                   </pic:nvPicPr>
                   <pic:blipFill>
-                    <a:blip r:embed="rId8"/>
+                    <a:blip r:embed="rId5"/>
                     <a:stretch>
                       <a:fillRect/>
                     </a:stretch>
                   </pic:blipFill>
-                  <pic:spPr>
+                  <pic:spPr bwMode="auto">
                     <a:xfrm>
                       <a:off x="0" y="0"/>
                       <a:ext cx="5612130" cy="2773045"/>
@@ -835,15 +914,16 @@
       </w:r>
     </w:p>
     <w:p>
-      <w:r>
-        <w:rPr>
-          <w:noProof/>
-        </w:rPr>
-        <w:lastRenderedPageBreak/>
+      <w:pPr>
+        <w:pStyle w:val="Normal"/>
+        <w:rPr/>
+      </w:pPr>
+      <w:r>
+        <w:rPr/>
         <w:drawing>
-          <wp:inline distT="0" distB="0" distL="0" distR="0" wp14:anchorId="20D6AD0C" wp14:editId="182311FA">
+          <wp:inline distT="0" distB="0" distL="0" distR="0">
             <wp:extent cx="5612130" cy="2707005"/>
-            <wp:effectExtent l="0" t="0" r="7620" b="0"/>
+            <wp:effectExtent l="0" t="0" r="0" b="0"/>
             <wp:docPr id="4" name="Imagen 4" descr="Interfaz de usuario gráfica, Aplicación&#10;&#10;Descripción generada automáticamente"/>
             <wp:cNvGraphicFramePr>
               <a:graphicFrameLocks xmlns:a="http://schemas.openxmlformats.org/drawingml/2006/main" noChangeAspect="1"/>
@@ -853,15 +933,17 @@
                 <pic:pic xmlns:pic="http://schemas.openxmlformats.org/drawingml/2006/picture">
                   <pic:nvPicPr>
                     <pic:cNvPr id="4" name="Imagen 4" descr="Interfaz de usuario gráfica, Aplicación&#10;&#10;Descripción generada automáticamente"/>
-                    <pic:cNvPicPr/>
+                    <pic:cNvPicPr>
+                      <a:picLocks noChangeAspect="1" noChangeArrowheads="1"/>
+                    </pic:cNvPicPr>
                   </pic:nvPicPr>
                   <pic:blipFill>
-                    <a:blip r:embed="rId9"/>
+                    <a:blip r:embed="rId6"/>
                     <a:stretch>
                       <a:fillRect/>
                     </a:stretch>
                   </pic:blipFill>
-                  <pic:spPr>
+                  <pic:spPr bwMode="auto">
                     <a:xfrm>
                       <a:off x="0" y="0"/>
                       <a:ext cx="5612130" cy="2707005"/>
@@ -877,21 +959,36 @@
         </w:drawing>
       </w:r>
     </w:p>
-    <w:p/>
-    <w:p>
-      <w:r>
+    <w:p>
+      <w:pPr>
+        <w:pStyle w:val="Normal"/>
+        <w:rPr/>
+      </w:pPr>
+      <w:r>
+        <w:rPr/>
+      </w:r>
+    </w:p>
+    <w:p>
+      <w:pPr>
+        <w:pStyle w:val="Normal"/>
+        <w:rPr/>
+      </w:pPr>
+      <w:r>
+        <w:rPr/>
         <w:t>REALIZAR PULL REQUEST:</w:t>
       </w:r>
     </w:p>
     <w:p>
-      <w:r>
-        <w:rPr>
-          <w:noProof/>
-        </w:rPr>
+      <w:pPr>
+        <w:pStyle w:val="Normal"/>
+        <w:rPr/>
+      </w:pPr>
+      <w:r>
+        <w:rPr/>
         <w:drawing>
-          <wp:inline distT="0" distB="0" distL="0" distR="0" wp14:anchorId="7D791A66" wp14:editId="78CAEE57">
+          <wp:inline distT="0" distB="0" distL="0" distR="0">
             <wp:extent cx="5612130" cy="2923540"/>
-            <wp:effectExtent l="0" t="0" r="7620" b="0"/>
+            <wp:effectExtent l="0" t="0" r="0" b="0"/>
             <wp:docPr id="5" name="Imagen 5" descr="Texto&#10;&#10;Descripción generada automáticamente"/>
             <wp:cNvGraphicFramePr>
               <a:graphicFrameLocks xmlns:a="http://schemas.openxmlformats.org/drawingml/2006/main" noChangeAspect="1"/>
@@ -901,15 +998,17 @@
                 <pic:pic xmlns:pic="http://schemas.openxmlformats.org/drawingml/2006/picture">
                   <pic:nvPicPr>
                     <pic:cNvPr id="5" name="Imagen 5" descr="Texto&#10;&#10;Descripción generada automáticamente"/>
-                    <pic:cNvPicPr/>
+                    <pic:cNvPicPr>
+                      <a:picLocks noChangeAspect="1" noChangeArrowheads="1"/>
+                    </pic:cNvPicPr>
                   </pic:nvPicPr>
                   <pic:blipFill>
-                    <a:blip r:embed="rId10"/>
+                    <a:blip r:embed="rId7"/>
                     <a:stretch>
                       <a:fillRect/>
                     </a:stretch>
                   </pic:blipFill>
-                  <pic:spPr>
+                  <pic:spPr bwMode="auto">
                     <a:xfrm>
                       <a:off x="0" y="0"/>
                       <a:ext cx="5612130" cy="2923540"/>
@@ -926,16 +1025,107 @@
       </w:r>
     </w:p>
     <w:p>
-      <w:r>
-        <w:rPr>
-          <w:noProof/>
-        </w:rPr>
-        <w:lastRenderedPageBreak/>
+      <w:pPr>
+        <w:pStyle w:val="Normal"/>
+        <w:rPr/>
+      </w:pPr>
+      <w:r>
+        <w:rPr/>
+      </w:r>
+    </w:p>
+    <w:p>
+      <w:pPr>
+        <w:pStyle w:val="Normal"/>
+        <w:rPr/>
+      </w:pPr>
+      <w:r>
+        <w:rPr/>
+      </w:r>
+    </w:p>
+    <w:p>
+      <w:pPr>
+        <w:pStyle w:val="Normal"/>
+        <w:rPr/>
+      </w:pPr>
+      <w:r>
+        <w:rPr/>
+      </w:r>
+    </w:p>
+    <w:p>
+      <w:pPr>
+        <w:pStyle w:val="Normal"/>
+        <w:rPr/>
+      </w:pPr>
+      <w:r>
+        <w:rPr/>
+      </w:r>
+    </w:p>
+    <w:p>
+      <w:pPr>
+        <w:pStyle w:val="Normal"/>
+        <w:rPr/>
+      </w:pPr>
+      <w:r>
+        <w:rPr/>
+      </w:r>
+    </w:p>
+    <w:p>
+      <w:pPr>
+        <w:pStyle w:val="Normal"/>
+        <w:rPr/>
+      </w:pPr>
+      <w:r>
+        <w:rPr/>
+      </w:r>
+    </w:p>
+    <w:p>
+      <w:pPr>
+        <w:pStyle w:val="Normal"/>
+        <w:rPr/>
+      </w:pPr>
+      <w:r>
+        <w:rPr/>
+      </w:r>
+    </w:p>
+    <w:p>
+      <w:pPr>
+        <w:pStyle w:val="Normal"/>
+        <w:rPr/>
+      </w:pPr>
+      <w:r>
+        <w:rPr/>
+        <w:t>Pruebas Lorenzo Catolico</w:t>
+      </w:r>
+    </w:p>
+    <w:p>
+      <w:pPr>
+        <w:pStyle w:val="Normal"/>
+        <w:rPr/>
+      </w:pPr>
+      <w:r>
+        <w:rPr/>
+      </w:r>
+    </w:p>
+    <w:p>
+      <w:pPr>
+        <w:pStyle w:val="Normal"/>
+        <w:rPr/>
+      </w:pPr>
+      <w:r>
+        <w:rPr/>
         <w:drawing>
-          <wp:inline distT="0" distB="0" distL="0" distR="0" wp14:anchorId="4ED6DD35" wp14:editId="186AFFB9">
-            <wp:extent cx="5612130" cy="2952115"/>
-            <wp:effectExtent l="0" t="0" r="7620" b="635"/>
-            <wp:docPr id="6" name="Imagen 6" descr="Texto&#10;&#10;Descripción generada automáticamente"/>
+          <wp:anchor behindDoc="0" distT="0" distB="0" distL="0" distR="0" simplePos="0" locked="0" layoutInCell="1" allowOverlap="1" relativeHeight="10">
+            <wp:simplePos x="0" y="0"/>
+            <wp:positionH relativeFrom="column">
+              <wp:align>center</wp:align>
+            </wp:positionH>
+            <wp:positionV relativeFrom="paragraph">
+              <wp:posOffset>635</wp:posOffset>
+            </wp:positionV>
+            <wp:extent cx="5612130" cy="3415665"/>
+            <wp:effectExtent l="0" t="0" r="0" b="0"/>
+            <wp:wrapSquare wrapText="largest"/>
+            <wp:docPr id="6" name="Imagen9" descr=""/>
             <wp:cNvGraphicFramePr>
               <a:graphicFrameLocks xmlns:a="http://schemas.openxmlformats.org/drawingml/2006/main" noChangeAspect="1"/>
             </wp:cNvGraphicFramePr>
@@ -943,16 +1133,64 @@
               <a:graphicData uri="http://schemas.openxmlformats.org/drawingml/2006/picture">
                 <pic:pic xmlns:pic="http://schemas.openxmlformats.org/drawingml/2006/picture">
                   <pic:nvPicPr>
-                    <pic:cNvPr id="6" name="Imagen 6" descr="Texto&#10;&#10;Descripción generada automáticamente"/>
-                    <pic:cNvPicPr/>
+                    <pic:cNvPr id="6" name="Imagen9" descr=""/>
+                    <pic:cNvPicPr>
+                      <a:picLocks noChangeAspect="1" noChangeArrowheads="1"/>
+                    </pic:cNvPicPr>
                   </pic:nvPicPr>
                   <pic:blipFill>
-                    <a:blip r:embed="rId11"/>
+                    <a:blip r:embed="rId8"/>
                     <a:stretch>
                       <a:fillRect/>
                     </a:stretch>
                   </pic:blipFill>
-                  <pic:spPr>
+                  <pic:spPr bwMode="auto">
+                    <a:xfrm>
+                      <a:off x="0" y="0"/>
+                      <a:ext cx="5612130" cy="3415665"/>
+                    </a:xfrm>
+                    <a:prstGeom prst="rect">
+                      <a:avLst/>
+                    </a:prstGeom>
+                  </pic:spPr>
+                </pic:pic>
+              </a:graphicData>
+            </a:graphic>
+          </wp:anchor>
+        </w:drawing>
+      </w:r>
+    </w:p>
+    <w:p>
+      <w:pPr>
+        <w:pStyle w:val="Normal"/>
+        <w:rPr/>
+      </w:pPr>
+      <w:r>
+        <w:rPr/>
+        <w:drawing>
+          <wp:inline distT="0" distB="0" distL="0" distR="0">
+            <wp:extent cx="5612130" cy="2952115"/>
+            <wp:effectExtent l="0" t="0" r="0" b="0"/>
+            <wp:docPr id="7" name="Imagen 6" descr="Texto&#10;&#10;Descripción generada automáticamente"/>
+            <wp:cNvGraphicFramePr>
+              <a:graphicFrameLocks xmlns:a="http://schemas.openxmlformats.org/drawingml/2006/main" noChangeAspect="1"/>
+            </wp:cNvGraphicFramePr>
+            <a:graphic xmlns:a="http://schemas.openxmlformats.org/drawingml/2006/main">
+              <a:graphicData uri="http://schemas.openxmlformats.org/drawingml/2006/picture">
+                <pic:pic xmlns:pic="http://schemas.openxmlformats.org/drawingml/2006/picture">
+                  <pic:nvPicPr>
+                    <pic:cNvPr id="7" name="Imagen 6" descr="Texto&#10;&#10;Descripción generada automáticamente"/>
+                    <pic:cNvPicPr>
+                      <a:picLocks noChangeAspect="1" noChangeArrowheads="1"/>
+                    </pic:cNvPicPr>
+                  </pic:nvPicPr>
+                  <pic:blipFill>
+                    <a:blip r:embed="rId9"/>
+                    <a:stretch>
+                      <a:fillRect/>
+                    </a:stretch>
+                  </pic:blipFill>
+                  <pic:spPr bwMode="auto">
                     <a:xfrm>
                       <a:off x="0" y="0"/>
                       <a:ext cx="5612130" cy="2952115"/>
@@ -969,15 +1207,17 @@
       </w:r>
     </w:p>
     <w:p>
-      <w:r>
-        <w:rPr>
-          <w:noProof/>
-        </w:rPr>
+      <w:pPr>
+        <w:pStyle w:val="Normal"/>
+        <w:rPr/>
+      </w:pPr>
+      <w:r>
+        <w:rPr/>
         <w:drawing>
-          <wp:inline distT="0" distB="0" distL="0" distR="0" wp14:anchorId="2FDFC3F2" wp14:editId="3D10E397">
+          <wp:inline distT="0" distB="0" distL="0" distR="0">
             <wp:extent cx="5612130" cy="2935605"/>
-            <wp:effectExtent l="0" t="0" r="7620" b="0"/>
-            <wp:docPr id="7" name="Imagen 7" descr="Texto&#10;&#10;Descripción generada automáticamente"/>
+            <wp:effectExtent l="0" t="0" r="0" b="0"/>
+            <wp:docPr id="8" name="Imagen 7" descr="Texto&#10;&#10;Descripción generada automáticamente"/>
             <wp:cNvGraphicFramePr>
               <a:graphicFrameLocks xmlns:a="http://schemas.openxmlformats.org/drawingml/2006/main" noChangeAspect="1"/>
             </wp:cNvGraphicFramePr>
@@ -985,16 +1225,18 @@
               <a:graphicData uri="http://schemas.openxmlformats.org/drawingml/2006/picture">
                 <pic:pic xmlns:pic="http://schemas.openxmlformats.org/drawingml/2006/picture">
                   <pic:nvPicPr>
-                    <pic:cNvPr id="7" name="Imagen 7" descr="Texto&#10;&#10;Descripción generada automáticamente"/>
-                    <pic:cNvPicPr/>
+                    <pic:cNvPr id="8" name="Imagen 7" descr="Texto&#10;&#10;Descripción generada automáticamente"/>
+                    <pic:cNvPicPr>
+                      <a:picLocks noChangeAspect="1" noChangeArrowheads="1"/>
+                    </pic:cNvPicPr>
                   </pic:nvPicPr>
                   <pic:blipFill>
-                    <a:blip r:embed="rId12"/>
+                    <a:blip r:embed="rId10"/>
                     <a:stretch>
                       <a:fillRect/>
                     </a:stretch>
                   </pic:blipFill>
-                  <pic:spPr>
+                  <pic:spPr bwMode="auto">
                     <a:xfrm>
                       <a:off x="0" y="0"/>
                       <a:ext cx="5612130" cy="2935605"/>
@@ -1011,16 +1253,17 @@
       </w:r>
     </w:p>
     <w:p>
-      <w:r>
-        <w:rPr>
-          <w:noProof/>
-        </w:rPr>
-        <w:lastRenderedPageBreak/>
+      <w:pPr>
+        <w:pStyle w:val="Normal"/>
+        <w:rPr/>
+      </w:pPr>
+      <w:r>
+        <w:rPr/>
         <w:drawing>
-          <wp:inline distT="0" distB="0" distL="0" distR="0" wp14:anchorId="0513D358" wp14:editId="09863966">
+          <wp:inline distT="0" distB="0" distL="0" distR="0">
             <wp:extent cx="5612130" cy="3390265"/>
-            <wp:effectExtent l="0" t="0" r="7620" b="635"/>
-            <wp:docPr id="8" name="Imagen 8" descr="Texto&#10;&#10;Descripción generada automáticamente"/>
+            <wp:effectExtent l="0" t="0" r="0" b="0"/>
+            <wp:docPr id="9" name="Imagen 8" descr="Texto&#10;&#10;Descripción generada automáticamente"/>
             <wp:cNvGraphicFramePr>
               <a:graphicFrameLocks xmlns:a="http://schemas.openxmlformats.org/drawingml/2006/main" noChangeAspect="1"/>
             </wp:cNvGraphicFramePr>
@@ -1028,16 +1271,18 @@
               <a:graphicData uri="http://schemas.openxmlformats.org/drawingml/2006/picture">
                 <pic:pic xmlns:pic="http://schemas.openxmlformats.org/drawingml/2006/picture">
                   <pic:nvPicPr>
-                    <pic:cNvPr id="8" name="Imagen 8" descr="Texto&#10;&#10;Descripción generada automáticamente"/>
-                    <pic:cNvPicPr/>
+                    <pic:cNvPr id="9" name="Imagen 8" descr="Texto&#10;&#10;Descripción generada automáticamente"/>
+                    <pic:cNvPicPr>
+                      <a:picLocks noChangeAspect="1" noChangeArrowheads="1"/>
+                    </pic:cNvPicPr>
                   </pic:nvPicPr>
                   <pic:blipFill>
-                    <a:blip r:embed="rId13"/>
+                    <a:blip r:embed="rId11"/>
                     <a:stretch>
                       <a:fillRect/>
                     </a:stretch>
                   </pic:blipFill>
-                  <pic:spPr>
+                  <pic:spPr bwMode="auto">
                     <a:xfrm>
                       <a:off x="0" y="0"/>
                       <a:ext cx="5612130" cy="3390265"/>
@@ -1053,121 +1298,287 @@
         </w:drawing>
       </w:r>
     </w:p>
-    <w:p/>
-    <w:p/>
+    <w:p>
+      <w:pPr>
+        <w:pStyle w:val="Normal"/>
+        <w:rPr/>
+      </w:pPr>
+      <w:r>
+        <w:rPr/>
+      </w:r>
+    </w:p>
+    <w:p>
+      <w:pPr>
+        <w:pStyle w:val="Normal"/>
+        <w:widowControl/>
+        <w:bidi w:val="0"/>
+        <w:spacing w:lineRule="auto" w:line="259" w:before="0" w:after="160"/>
+        <w:jc w:val="left"/>
+        <w:rPr/>
+      </w:pPr>
+      <w:r>
+        <w:rPr/>
+      </w:r>
+    </w:p>
     <w:sectPr>
+      <w:type w:val="nextPage"/>
       <w:pgSz w:w="12240" w:h="15840"/>
-      <w:pgMar w:top="1417" w:right="1701" w:bottom="1417" w:left="1701" w:header="708" w:footer="708" w:gutter="0"/>
-      <w:cols w:space="708"/>
-      <w:docGrid w:linePitch="360"/>
+      <w:pgMar w:left="1701" w:right="1701" w:header="0" w:top="1417" w:footer="0" w:bottom="1417" w:gutter="0"/>
+      <w:pgNumType w:fmt="decimal"/>
+      <w:formProt w:val="false"/>
+      <w:textDirection w:val="lrTb"/>
+      <w:docGrid w:type="default" w:linePitch="360" w:charSpace="4096"/>
     </w:sectPr>
   </w:body>
 </w:document>
 </file>
 
 <file path=word/numbering.xml><?xml version="1.0" encoding="utf-8"?>
-<w:numbering xmlns:wpc="http://schemas.microsoft.com/office/word/2010/wordprocessingCanvas" xmlns:cx="http://schemas.microsoft.com/office/drawing/2014/chartex" xmlns:cx1="http://schemas.microsoft.com/office/drawing/2015/9/8/chartex" xmlns:cx2="http://schemas.microsoft.com/office/drawing/2015/10/21/chartex" xmlns:cx3="http://schemas.microsoft.com/office/drawing/2016/5/9/chartex" xmlns:cx4="http://schemas.microsoft.com/office/drawing/2016/5/10/chartex" xmlns:cx5="http://schemas.microsoft.com/office/drawing/2016/5/11/chartex" xmlns:cx6="http://schemas.microsoft.com/office/drawing/2016/5/12/chartex" xmlns:cx7="http://schemas.microsoft.com/office/drawing/2016/5/13/chartex" xmlns:cx8="http://schemas.microsoft.com/office/drawing/2016/5/14/chartex" xmlns:mc="http://schemas.openxmlformats.org/markup-compatibility/2006" xmlns:aink="http://schemas.microsoft.com/office/drawing/2016/ink" xmlns:am3d="http://schemas.microsoft.com/office/drawing/2017/model3d" xmlns:o="urn:schemas-microsoft-com:office:office" xmlns:r="http://schemas.openxmlformats.org/officeDocument/2006/relationships" xmlns:m="http://schemas.openxmlformats.org/officeDocument/2006/math" xmlns:v="urn:schemas-microsoft-com:vml" xmlns:wp14="http://schemas.microsoft.com/office/word/2010/wordprocessingDrawing" xmlns:wp="http://schemas.openxmlformats.org/drawingml/2006/wordprocessingDrawing" xmlns:w10="urn:schemas-microsoft-com:office:word" xmlns:w="http://schemas.openxmlformats.org/wordprocessingml/2006/main" xmlns:w14="http://schemas.microsoft.com/office/word/2010/wordml" xmlns:w15="http://schemas.microsoft.com/office/word/2012/wordml" xmlns:w16cex="http://schemas.microsoft.com/office/word/2018/wordml/cex" xmlns:w16cid="http://schemas.microsoft.com/office/word/2016/wordml/cid" xmlns:w16="http://schemas.microsoft.com/office/word/2018/wordml" xmlns:w16sdtdh="http://schemas.microsoft.com/office/word/2020/wordml/sdtdatahash" xmlns:w16se="http://schemas.microsoft.com/office/word/2015/wordml/symex" xmlns:wpg="http://schemas.microsoft.com/office/word/2010/wordprocessingGroup" xmlns:wpi="http://schemas.microsoft.com/office/word/2010/wordprocessingInk" xmlns:wne="http://schemas.microsoft.com/office/word/2006/wordml" xmlns:wps="http://schemas.microsoft.com/office/word/2010/wordprocessingShape" mc:Ignorable="w14 w15 w16se w16cid w16 w16cex w16sdtdh wp14">
-  <w:abstractNum w:abstractNumId="0" w15:restartNumberingAfterBreak="0">
-    <w:nsid w:val="1EFC5D84"/>
-    <w:multiLevelType w:val="hybridMultilevel"/>
-    <w:tmpl w:val="D0142C58"/>
-    <w:lvl w:ilvl="0" w:tplc="240A000F">
+<w:numbering xmlns:w="http://schemas.openxmlformats.org/wordprocessingml/2006/main" xmlns:o="urn:schemas-microsoft-com:office:office" xmlns:r="http://schemas.openxmlformats.org/officeDocument/2006/relationships" xmlns:v="urn:schemas-microsoft-com:vml">
+  <w:abstractNum w:abstractNumId="1">
+    <w:lvl w:ilvl="0">
       <w:start w:val="1"/>
       <w:numFmt w:val="decimal"/>
       <w:lvlText w:val="%1."/>
       <w:lvlJc w:val="left"/>
       <w:pPr>
+        <w:tabs>
+          <w:tab w:val="num" w:pos="0"/>
+        </w:tabs>
         <w:ind w:left="720" w:hanging="360"/>
       </w:pPr>
-      <w:rPr>
-        <w:rFonts w:hint="default"/>
-      </w:rPr>
     </w:lvl>
-    <w:lvl w:ilvl="1" w:tplc="240A0019" w:tentative="1">
+    <w:lvl w:ilvl="1">
       <w:start w:val="1"/>
       <w:numFmt w:val="lowerLetter"/>
       <w:lvlText w:val="%2."/>
       <w:lvlJc w:val="left"/>
       <w:pPr>
+        <w:tabs>
+          <w:tab w:val="num" w:pos="0"/>
+        </w:tabs>
         <w:ind w:left="1440" w:hanging="360"/>
       </w:pPr>
     </w:lvl>
-    <w:lvl w:ilvl="2" w:tplc="240A001B" w:tentative="1">
+    <w:lvl w:ilvl="2">
       <w:start w:val="1"/>
       <w:numFmt w:val="lowerRoman"/>
       <w:lvlText w:val="%3."/>
       <w:lvlJc w:val="right"/>
       <w:pPr>
+        <w:tabs>
+          <w:tab w:val="num" w:pos="0"/>
+        </w:tabs>
         <w:ind w:left="2160" w:hanging="180"/>
       </w:pPr>
     </w:lvl>
-    <w:lvl w:ilvl="3" w:tplc="240A000F" w:tentative="1">
+    <w:lvl w:ilvl="3">
       <w:start w:val="1"/>
       <w:numFmt w:val="decimal"/>
       <w:lvlText w:val="%4."/>
       <w:lvlJc w:val="left"/>
       <w:pPr>
+        <w:tabs>
+          <w:tab w:val="num" w:pos="0"/>
+        </w:tabs>
         <w:ind w:left="2880" w:hanging="360"/>
       </w:pPr>
     </w:lvl>
-    <w:lvl w:ilvl="4" w:tplc="240A0019" w:tentative="1">
+    <w:lvl w:ilvl="4">
       <w:start w:val="1"/>
       <w:numFmt w:val="lowerLetter"/>
       <w:lvlText w:val="%5."/>
       <w:lvlJc w:val="left"/>
       <w:pPr>
+        <w:tabs>
+          <w:tab w:val="num" w:pos="0"/>
+        </w:tabs>
         <w:ind w:left="3600" w:hanging="360"/>
       </w:pPr>
     </w:lvl>
-    <w:lvl w:ilvl="5" w:tplc="240A001B" w:tentative="1">
+    <w:lvl w:ilvl="5">
       <w:start w:val="1"/>
       <w:numFmt w:val="lowerRoman"/>
       <w:lvlText w:val="%6."/>
       <w:lvlJc w:val="right"/>
       <w:pPr>
+        <w:tabs>
+          <w:tab w:val="num" w:pos="0"/>
+        </w:tabs>
         <w:ind w:left="4320" w:hanging="180"/>
       </w:pPr>
     </w:lvl>
-    <w:lvl w:ilvl="6" w:tplc="240A000F" w:tentative="1">
+    <w:lvl w:ilvl="6">
       <w:start w:val="1"/>
       <w:numFmt w:val="decimal"/>
       <w:lvlText w:val="%7."/>
       <w:lvlJc w:val="left"/>
       <w:pPr>
+        <w:tabs>
+          <w:tab w:val="num" w:pos="0"/>
+        </w:tabs>
         <w:ind w:left="5040" w:hanging="360"/>
       </w:pPr>
     </w:lvl>
-    <w:lvl w:ilvl="7" w:tplc="240A0019" w:tentative="1">
+    <w:lvl w:ilvl="7">
       <w:start w:val="1"/>
       <w:numFmt w:val="lowerLetter"/>
       <w:lvlText w:val="%8."/>
       <w:lvlJc w:val="left"/>
       <w:pPr>
+        <w:tabs>
+          <w:tab w:val="num" w:pos="0"/>
+        </w:tabs>
         <w:ind w:left="5760" w:hanging="360"/>
       </w:pPr>
     </w:lvl>
-    <w:lvl w:ilvl="8" w:tplc="240A001B" w:tentative="1">
+    <w:lvl w:ilvl="8">
       <w:start w:val="1"/>
       <w:numFmt w:val="lowerRoman"/>
       <w:lvlText w:val="%9."/>
       <w:lvlJc w:val="right"/>
       <w:pPr>
+        <w:tabs>
+          <w:tab w:val="num" w:pos="0"/>
+        </w:tabs>
         <w:ind w:left="6480" w:hanging="180"/>
+      </w:pPr>
+    </w:lvl>
+  </w:abstractNum>
+  <w:abstractNum w:abstractNumId="2">
+    <w:lvl w:ilvl="0">
+      <w:start w:val="1"/>
+      <w:numFmt w:val="none"/>
+      <w:suff w:val="nothing"/>
+      <w:lvlText w:val=""/>
+      <w:lvlJc w:val="left"/>
+      <w:pPr>
+        <w:tabs>
+          <w:tab w:val="num" w:pos="0"/>
+        </w:tabs>
+        <w:ind w:left="0" w:hanging="0"/>
+      </w:pPr>
+    </w:lvl>
+    <w:lvl w:ilvl="1">
+      <w:start w:val="1"/>
+      <w:numFmt w:val="none"/>
+      <w:suff w:val="nothing"/>
+      <w:lvlText w:val=""/>
+      <w:lvlJc w:val="left"/>
+      <w:pPr>
+        <w:tabs>
+          <w:tab w:val="num" w:pos="0"/>
+        </w:tabs>
+        <w:ind w:left="0" w:hanging="0"/>
+      </w:pPr>
+    </w:lvl>
+    <w:lvl w:ilvl="2">
+      <w:start w:val="1"/>
+      <w:numFmt w:val="none"/>
+      <w:suff w:val="nothing"/>
+      <w:lvlText w:val=""/>
+      <w:lvlJc w:val="left"/>
+      <w:pPr>
+        <w:tabs>
+          <w:tab w:val="num" w:pos="0"/>
+        </w:tabs>
+        <w:ind w:left="0" w:hanging="0"/>
+      </w:pPr>
+    </w:lvl>
+    <w:lvl w:ilvl="3">
+      <w:start w:val="1"/>
+      <w:numFmt w:val="none"/>
+      <w:suff w:val="nothing"/>
+      <w:lvlText w:val=""/>
+      <w:lvlJc w:val="left"/>
+      <w:pPr>
+        <w:tabs>
+          <w:tab w:val="num" w:pos="0"/>
+        </w:tabs>
+        <w:ind w:left="0" w:hanging="0"/>
+      </w:pPr>
+    </w:lvl>
+    <w:lvl w:ilvl="4">
+      <w:start w:val="1"/>
+      <w:numFmt w:val="none"/>
+      <w:suff w:val="nothing"/>
+      <w:lvlText w:val=""/>
+      <w:lvlJc w:val="left"/>
+      <w:pPr>
+        <w:tabs>
+          <w:tab w:val="num" w:pos="0"/>
+        </w:tabs>
+        <w:ind w:left="0" w:hanging="0"/>
+      </w:pPr>
+    </w:lvl>
+    <w:lvl w:ilvl="5">
+      <w:start w:val="1"/>
+      <w:numFmt w:val="none"/>
+      <w:suff w:val="nothing"/>
+      <w:lvlText w:val=""/>
+      <w:lvlJc w:val="left"/>
+      <w:pPr>
+        <w:tabs>
+          <w:tab w:val="num" w:pos="0"/>
+        </w:tabs>
+        <w:ind w:left="0" w:hanging="0"/>
+      </w:pPr>
+    </w:lvl>
+    <w:lvl w:ilvl="6">
+      <w:start w:val="1"/>
+      <w:numFmt w:val="none"/>
+      <w:suff w:val="nothing"/>
+      <w:lvlText w:val=""/>
+      <w:lvlJc w:val="left"/>
+      <w:pPr>
+        <w:tabs>
+          <w:tab w:val="num" w:pos="0"/>
+        </w:tabs>
+        <w:ind w:left="0" w:hanging="0"/>
+      </w:pPr>
+    </w:lvl>
+    <w:lvl w:ilvl="7">
+      <w:start w:val="1"/>
+      <w:numFmt w:val="none"/>
+      <w:suff w:val="nothing"/>
+      <w:lvlText w:val=""/>
+      <w:lvlJc w:val="left"/>
+      <w:pPr>
+        <w:tabs>
+          <w:tab w:val="num" w:pos="0"/>
+        </w:tabs>
+        <w:ind w:left="0" w:hanging="0"/>
+      </w:pPr>
+    </w:lvl>
+    <w:lvl w:ilvl="8">
+      <w:start w:val="1"/>
+      <w:numFmt w:val="none"/>
+      <w:suff w:val="nothing"/>
+      <w:lvlText w:val=""/>
+      <w:lvlJc w:val="left"/>
+      <w:pPr>
+        <w:tabs>
+          <w:tab w:val="num" w:pos="0"/>
+        </w:tabs>
+        <w:ind w:left="0" w:hanging="0"/>
       </w:pPr>
     </w:lvl>
   </w:abstractNum>
   <w:num w:numId="1">
-    <w:abstractNumId w:val="0"/>
+    <w:abstractNumId w:val="1"/>
+  </w:num>
+  <w:num w:numId="2">
+    <w:abstractNumId w:val="2"/>
   </w:num>
 </w:numbering>
 </file>
 
 <file path=word/styles.xml><?xml version="1.0" encoding="utf-8"?>
-<w:styles xmlns:mc="http://schemas.openxmlformats.org/markup-compatibility/2006" xmlns:r="http://schemas.openxmlformats.org/officeDocument/2006/relationships" xmlns:w="http://schemas.openxmlformats.org/wordprocessingml/2006/main" xmlns:w14="http://schemas.microsoft.com/office/word/2010/wordml" xmlns:w15="http://schemas.microsoft.com/office/word/2012/wordml" xmlns:w16cex="http://schemas.microsoft.com/office/word/2018/wordml/cex" xmlns:w16cid="http://schemas.microsoft.com/office/word/2016/wordml/cid" xmlns:w16="http://schemas.microsoft.com/office/word/2018/wordml" xmlns:w16sdtdh="http://schemas.microsoft.com/office/word/2020/wordml/sdtdatahash" xmlns:w16se="http://schemas.microsoft.com/office/word/2015/wordml/symex" mc:Ignorable="w14 w15 w16se w16cid w16 w16cex w16sdtdh">
+<w:styles xmlns:w="http://schemas.openxmlformats.org/wordprocessingml/2006/main" xmlns:w14="http://schemas.microsoft.com/office/word/2010/wordml" xmlns:mc="http://schemas.openxmlformats.org/markup-compatibility/2006" mc:Ignorable="w14">
   <w:docDefaults>
     <w:rPrDefault>
       <w:rPr>
-        <w:rFonts w:asciiTheme="minorHAnsi" w:eastAsiaTheme="minorHAnsi" w:hAnsiTheme="minorHAnsi" w:cstheme="minorBidi"/>
+        <w:rFonts w:ascii="Calibri" w:hAnsi="Calibri" w:eastAsia="Calibri" w:cs="" w:asciiTheme="minorHAnsi" w:cstheme="minorBidi" w:eastAsiaTheme="minorHAnsi" w:hAnsiTheme="minorHAnsi"/>
         <w:sz w:val="22"/>
         <w:szCs w:val="22"/>
         <w:lang w:val="es-CO" w:eastAsia="en-US" w:bidi="ar-SA"/>
@@ -1175,21 +1586,21 @@
     </w:rPrDefault>
     <w:pPrDefault>
       <w:pPr>
-        <w:spacing w:after="160" w:line="259" w:lineRule="auto"/>
+        <w:suppressAutoHyphens w:val="true"/>
       </w:pPr>
     </w:pPrDefault>
   </w:docDefaults>
   <w:latentStyles w:defLockedState="0" w:defUIPriority="99" w:defSemiHidden="0" w:defUnhideWhenUsed="0" w:defQFormat="0" w:count="376">
     <w:lsdException w:name="Normal" w:uiPriority="0" w:qFormat="1"/>
     <w:lsdException w:name="heading 1" w:uiPriority="9" w:qFormat="1"/>
-    <w:lsdException w:name="heading 2" w:semiHidden="1" w:uiPriority="9" w:unhideWhenUsed="1" w:qFormat="1"/>
-    <w:lsdException w:name="heading 3" w:semiHidden="1" w:uiPriority="9" w:unhideWhenUsed="1" w:qFormat="1"/>
-    <w:lsdException w:name="heading 4" w:semiHidden="1" w:uiPriority="9" w:unhideWhenUsed="1" w:qFormat="1"/>
-    <w:lsdException w:name="heading 5" w:semiHidden="1" w:uiPriority="9" w:unhideWhenUsed="1" w:qFormat="1"/>
-    <w:lsdException w:name="heading 6" w:semiHidden="1" w:uiPriority="9" w:unhideWhenUsed="1" w:qFormat="1"/>
-    <w:lsdException w:name="heading 7" w:semiHidden="1" w:uiPriority="9" w:unhideWhenUsed="1" w:qFormat="1"/>
-    <w:lsdException w:name="heading 8" w:semiHidden="1" w:uiPriority="9" w:unhideWhenUsed="1" w:qFormat="1"/>
-    <w:lsdException w:name="heading 9" w:semiHidden="1" w:uiPriority="9" w:unhideWhenUsed="1" w:qFormat="1"/>
+    <w:lsdException w:name="heading 2" w:uiPriority="9" w:semiHidden="1" w:unhideWhenUsed="1" w:qFormat="1"/>
+    <w:lsdException w:name="heading 3" w:uiPriority="9" w:semiHidden="1" w:unhideWhenUsed="1" w:qFormat="1"/>
+    <w:lsdException w:name="heading 4" w:uiPriority="9" w:semiHidden="1" w:unhideWhenUsed="1" w:qFormat="1"/>
+    <w:lsdException w:name="heading 5" w:uiPriority="9" w:semiHidden="1" w:unhideWhenUsed="1" w:qFormat="1"/>
+    <w:lsdException w:name="heading 6" w:uiPriority="9" w:semiHidden="1" w:unhideWhenUsed="1" w:qFormat="1"/>
+    <w:lsdException w:name="heading 7" w:uiPriority="9" w:semiHidden="1" w:unhideWhenUsed="1" w:qFormat="1"/>
+    <w:lsdException w:name="heading 8" w:uiPriority="9" w:semiHidden="1" w:unhideWhenUsed="1" w:qFormat="1"/>
+    <w:lsdException w:name="heading 9" w:uiPriority="9" w:semiHidden="1" w:unhideWhenUsed="1" w:qFormat="1"/>
     <w:lsdException w:name="index 1" w:semiHidden="1" w:unhideWhenUsed="1"/>
     <w:lsdException w:name="index 2" w:semiHidden="1" w:unhideWhenUsed="1"/>
     <w:lsdException w:name="index 3" w:semiHidden="1" w:unhideWhenUsed="1"/>
@@ -1199,22 +1610,22 @@
     <w:lsdException w:name="index 7" w:semiHidden="1" w:unhideWhenUsed="1"/>
     <w:lsdException w:name="index 8" w:semiHidden="1" w:unhideWhenUsed="1"/>
     <w:lsdException w:name="index 9" w:semiHidden="1" w:unhideWhenUsed="1"/>
-    <w:lsdException w:name="toc 1" w:semiHidden="1" w:uiPriority="39" w:unhideWhenUsed="1"/>
-    <w:lsdException w:name="toc 2" w:semiHidden="1" w:uiPriority="39" w:unhideWhenUsed="1"/>
-    <w:lsdException w:name="toc 3" w:semiHidden="1" w:uiPriority="39" w:unhideWhenUsed="1"/>
-    <w:lsdException w:name="toc 4" w:semiHidden="1" w:uiPriority="39" w:unhideWhenUsed="1"/>
-    <w:lsdException w:name="toc 5" w:semiHidden="1" w:uiPriority="39" w:unhideWhenUsed="1"/>
-    <w:lsdException w:name="toc 6" w:semiHidden="1" w:uiPriority="39" w:unhideWhenUsed="1"/>
-    <w:lsdException w:name="toc 7" w:semiHidden="1" w:uiPriority="39" w:unhideWhenUsed="1"/>
-    <w:lsdException w:name="toc 8" w:semiHidden="1" w:uiPriority="39" w:unhideWhenUsed="1"/>
-    <w:lsdException w:name="toc 9" w:semiHidden="1" w:uiPriority="39" w:unhideWhenUsed="1"/>
+    <w:lsdException w:name="toc 1" w:uiPriority="39" w:semiHidden="1" w:unhideWhenUsed="1"/>
+    <w:lsdException w:name="toc 2" w:uiPriority="39" w:semiHidden="1" w:unhideWhenUsed="1"/>
+    <w:lsdException w:name="toc 3" w:uiPriority="39" w:semiHidden="1" w:unhideWhenUsed="1"/>
+    <w:lsdException w:name="toc 4" w:uiPriority="39" w:semiHidden="1" w:unhideWhenUsed="1"/>
+    <w:lsdException w:name="toc 5" w:uiPriority="39" w:semiHidden="1" w:unhideWhenUsed="1"/>
+    <w:lsdException w:name="toc 6" w:uiPriority="39" w:semiHidden="1" w:unhideWhenUsed="1"/>
+    <w:lsdException w:name="toc 7" w:uiPriority="39" w:semiHidden="1" w:unhideWhenUsed="1"/>
+    <w:lsdException w:name="toc 8" w:uiPriority="39" w:semiHidden="1" w:unhideWhenUsed="1"/>
+    <w:lsdException w:name="toc 9" w:uiPriority="39" w:semiHidden="1" w:unhideWhenUsed="1"/>
     <w:lsdException w:name="Normal Indent" w:semiHidden="1" w:unhideWhenUsed="1"/>
     <w:lsdException w:name="footnote text" w:semiHidden="1" w:unhideWhenUsed="1"/>
     <w:lsdException w:name="annotation text" w:semiHidden="1" w:unhideWhenUsed="1"/>
     <w:lsdException w:name="header" w:semiHidden="1" w:unhideWhenUsed="1"/>
     <w:lsdException w:name="footer" w:semiHidden="1" w:unhideWhenUsed="1"/>
     <w:lsdException w:name="index heading" w:semiHidden="1" w:unhideWhenUsed="1"/>
-    <w:lsdException w:name="caption" w:semiHidden="1" w:uiPriority="35" w:unhideWhenUsed="1" w:qFormat="1"/>
+    <w:lsdException w:name="caption" w:uiPriority="35" w:semiHidden="1" w:unhideWhenUsed="1" w:qFormat="1"/>
     <w:lsdException w:name="table of figures" w:semiHidden="1" w:unhideWhenUsed="1"/>
     <w:lsdException w:name="envelope address" w:semiHidden="1" w:unhideWhenUsed="1"/>
     <w:lsdException w:name="envelope return" w:semiHidden="1" w:unhideWhenUsed="1"/>
@@ -1245,7 +1656,7 @@
     <w:lsdException w:name="Title" w:uiPriority="10" w:qFormat="1"/>
     <w:lsdException w:name="Closing" w:semiHidden="1" w:unhideWhenUsed="1"/>
     <w:lsdException w:name="Signature" w:semiHidden="1" w:unhideWhenUsed="1"/>
-    <w:lsdException w:name="Default Paragraph Font" w:semiHidden="1" w:uiPriority="1" w:unhideWhenUsed="1"/>
+    <w:lsdException w:name="Default Paragraph Font" w:uiPriority="1" w:semiHidden="1" w:unhideWhenUsed="1"/>
     <w:lsdException w:name="Body Text" w:semiHidden="1" w:unhideWhenUsed="1"/>
     <w:lsdException w:name="Body Text Indent" w:semiHidden="1" w:unhideWhenUsed="1"/>
     <w:lsdException w:name="List Continue" w:semiHidden="1" w:unhideWhenUsed="1"/>
@@ -1445,8 +1856,8 @@
     <w:lsdException w:name="Subtle Reference" w:uiPriority="31" w:qFormat="1"/>
     <w:lsdException w:name="Intense Reference" w:uiPriority="32" w:qFormat="1"/>
     <w:lsdException w:name="Book Title" w:uiPriority="33" w:qFormat="1"/>
-    <w:lsdException w:name="Bibliography" w:semiHidden="1" w:uiPriority="37" w:unhideWhenUsed="1"/>
-    <w:lsdException w:name="TOC Heading" w:semiHidden="1" w:uiPriority="39" w:unhideWhenUsed="1" w:qFormat="1"/>
+    <w:lsdException w:name="Bibliography" w:uiPriority="37" w:semiHidden="1" w:unhideWhenUsed="1"/>
+    <w:lsdException w:name="TOC Heading" w:uiPriority="39" w:semiHidden="1" w:unhideWhenUsed="1" w:qFormat="1"/>
     <w:lsdException w:name="Plain Table 1" w:uiPriority="41"/>
     <w:lsdException w:name="Plain Table 2" w:uiPriority="42"/>
     <w:lsdException w:name="Plain Table 3" w:uiPriority="43"/>
@@ -1557,23 +1968,37 @@
     <w:lsdException w:name="Unresolved Mention" w:semiHidden="1" w:unhideWhenUsed="1"/>
     <w:lsdException w:name="Smart Link" w:semiHidden="1" w:unhideWhenUsed="1"/>
   </w:latentStyles>
-  <w:style w:type="paragraph" w:default="1" w:styleId="Normal">
+  <w:style w:type="paragraph" w:styleId="Normal" w:default="1">
     <w:name w:val="Normal"/>
     <w:qFormat/>
+    <w:pPr>
+      <w:widowControl/>
+      <w:bidi w:val="0"/>
+      <w:spacing w:lineRule="auto" w:line="259" w:before="0" w:after="160"/>
+      <w:jc w:val="left"/>
+    </w:pPr>
+    <w:rPr>
+      <w:rFonts w:ascii="Calibri" w:hAnsi="Calibri" w:eastAsia="Calibri" w:cs="" w:asciiTheme="minorHAnsi" w:cstheme="minorBidi" w:eastAsiaTheme="minorHAnsi" w:hAnsiTheme="minorHAnsi"/>
+      <w:color w:val="auto"/>
+      <w:kern w:val="0"/>
+      <w:sz w:val="22"/>
+      <w:szCs w:val="22"/>
+      <w:lang w:val="es-CO" w:eastAsia="en-US" w:bidi="ar-SA"/>
+    </w:rPr>
   </w:style>
   <w:style w:type="paragraph" w:styleId="Ttulo4">
-    <w:name w:val="heading 4"/>
+    <w:name w:val="Heading 4"/>
     <w:basedOn w:val="Normal"/>
     <w:link w:val="Ttulo4Car"/>
     <w:uiPriority w:val="9"/>
     <w:qFormat/>
-    <w:rsid w:val="00871A6B"/>
+    <w:rsid w:val="00871a6b"/>
     <w:pPr>
-      <w:spacing w:before="100" w:beforeAutospacing="1" w:after="100" w:afterAutospacing="1" w:line="240" w:lineRule="auto"/>
+      <w:spacing w:lineRule="auto" w:line="240" w:beforeAutospacing="1" w:afterAutospacing="1"/>
       <w:outlineLvl w:val="3"/>
     </w:pPr>
     <w:rPr>
-      <w:rFonts w:ascii="Times New Roman" w:eastAsia="Times New Roman" w:hAnsi="Times New Roman" w:cs="Times New Roman"/>
+      <w:rFonts w:ascii="Times New Roman" w:hAnsi="Times New Roman" w:eastAsia="Times New Roman" w:cs="Times New Roman"/>
       <w:b/>
       <w:bCs/>
       <w:sz w:val="24"/>
@@ -1581,11 +2006,138 @@
       <w:lang w:eastAsia="es-CO"/>
     </w:rPr>
   </w:style>
-  <w:style w:type="character" w:default="1" w:styleId="Fuentedeprrafopredeter">
+  <w:style w:type="character" w:styleId="DefaultParagraphFont" w:default="1">
     <w:name w:val="Default Paragraph Font"/>
     <w:uiPriority w:val="1"/>
     <w:semiHidden/>
     <w:unhideWhenUsed/>
+    <w:qFormat/>
+    <w:rPr/>
+  </w:style>
+  <w:style w:type="character" w:styleId="Highlight" w:customStyle="1">
+    <w:name w:val="highlight"/>
+    <w:basedOn w:val="DefaultParagraphFont"/>
+    <w:qFormat/>
+    <w:rsid w:val="00871a6b"/>
+    <w:rPr/>
+  </w:style>
+  <w:style w:type="character" w:styleId="EnlacedeInternet">
+    <w:name w:val="Enlace de Internet"/>
+    <w:basedOn w:val="DefaultParagraphFont"/>
+    <w:uiPriority w:val="99"/>
+    <w:unhideWhenUsed/>
+    <w:rsid w:val="00871a6b"/>
+    <w:rPr>
+      <w:color w:val="0563C1" w:themeColor="hyperlink"/>
+      <w:u w:val="single"/>
+    </w:rPr>
+  </w:style>
+  <w:style w:type="character" w:styleId="UnresolvedMention">
+    <w:name w:val="Unresolved Mention"/>
+    <w:basedOn w:val="DefaultParagraphFont"/>
+    <w:uiPriority w:val="99"/>
+    <w:semiHidden/>
+    <w:unhideWhenUsed/>
+    <w:qFormat/>
+    <w:rsid w:val="00871a6b"/>
+    <w:rPr>
+      <w:color w:val="605E5C"/>
+      <w:shd w:fill="E1DFDD" w:val="clear"/>
+    </w:rPr>
+  </w:style>
+  <w:style w:type="character" w:styleId="Ttulo4Car" w:customStyle="1">
+    <w:name w:val="Título 4 Car"/>
+    <w:basedOn w:val="DefaultParagraphFont"/>
+    <w:link w:val="Ttulo4"/>
+    <w:uiPriority w:val="9"/>
+    <w:qFormat/>
+    <w:rsid w:val="00871a6b"/>
+    <w:rPr>
+      <w:rFonts w:ascii="Times New Roman" w:hAnsi="Times New Roman" w:eastAsia="Times New Roman" w:cs="Times New Roman"/>
+      <w:b/>
+      <w:bCs/>
+      <w:sz w:val="24"/>
+      <w:szCs w:val="24"/>
+      <w:lang w:eastAsia="es-CO"/>
+    </w:rPr>
+  </w:style>
+  <w:style w:type="paragraph" w:styleId="Ttulo">
+    <w:name w:val="Título"/>
+    <w:basedOn w:val="Normal"/>
+    <w:next w:val="Cuerpodetexto"/>
+    <w:qFormat/>
+    <w:pPr>
+      <w:keepNext w:val="true"/>
+      <w:spacing w:before="240" w:after="120"/>
+    </w:pPr>
+    <w:rPr>
+      <w:rFonts w:ascii="Liberation Sans" w:hAnsi="Liberation Sans" w:eastAsia="Noto Sans CJK SC" w:cs="Lohit Devanagari"/>
+      <w:sz w:val="28"/>
+      <w:szCs w:val="28"/>
+    </w:rPr>
+  </w:style>
+  <w:style w:type="paragraph" w:styleId="Cuerpodetexto">
+    <w:name w:val="Body Text"/>
+    <w:basedOn w:val="Normal"/>
+    <w:pPr>
+      <w:spacing w:lineRule="auto" w:line="276" w:before="0" w:after="140"/>
+    </w:pPr>
+    <w:rPr/>
+  </w:style>
+  <w:style w:type="paragraph" w:styleId="Lista">
+    <w:name w:val="List"/>
+    <w:basedOn w:val="Cuerpodetexto"/>
+    <w:pPr/>
+    <w:rPr>
+      <w:rFonts w:cs="Lohit Devanagari"/>
+    </w:rPr>
+  </w:style>
+  <w:style w:type="paragraph" w:styleId="Leyenda">
+    <w:name w:val="Caption"/>
+    <w:basedOn w:val="Normal"/>
+    <w:qFormat/>
+    <w:pPr>
+      <w:suppressLineNumbers/>
+      <w:spacing w:before="120" w:after="120"/>
+    </w:pPr>
+    <w:rPr>
+      <w:rFonts w:cs="Lohit Devanagari"/>
+      <w:i/>
+      <w:iCs/>
+      <w:sz w:val="24"/>
+      <w:szCs w:val="24"/>
+    </w:rPr>
+  </w:style>
+  <w:style w:type="paragraph" w:styleId="Ndice">
+    <w:name w:val="Índice"/>
+    <w:basedOn w:val="Normal"/>
+    <w:qFormat/>
+    <w:pPr>
+      <w:suppressLineNumbers/>
+    </w:pPr>
+    <w:rPr>
+      <w:rFonts w:cs="Lohit Devanagari"/>
+    </w:rPr>
+  </w:style>
+  <w:style w:type="paragraph" w:styleId="ListParagraph">
+    <w:name w:val="List Paragraph"/>
+    <w:basedOn w:val="Normal"/>
+    <w:uiPriority w:val="34"/>
+    <w:qFormat/>
+    <w:rsid w:val="00871a6b"/>
+    <w:pPr>
+      <w:spacing w:before="0" w:after="160"/>
+      <w:ind w:left="720" w:hanging="0"/>
+      <w:contextualSpacing/>
+    </w:pPr>
+    <w:rPr/>
+  </w:style>
+  <w:style w:type="numbering" w:styleId="NoList" w:default="1">
+    <w:name w:val="No List"/>
+    <w:uiPriority w:val="99"/>
+    <w:semiHidden/>
+    <w:unhideWhenUsed/>
+    <w:qFormat/>
   </w:style>
   <w:style w:type="table" w:default="1" w:styleId="Tablanormal">
     <w:name w:val="Normal Table"/>
@@ -1601,66 +2153,6 @@
         <w:right w:w="108" w:type="dxa"/>
       </w:tblCellMar>
     </w:tblPr>
-  </w:style>
-  <w:style w:type="numbering" w:default="1" w:styleId="Sinlista">
-    <w:name w:val="No List"/>
-    <w:uiPriority w:val="99"/>
-    <w:semiHidden/>
-    <w:unhideWhenUsed/>
-  </w:style>
-  <w:style w:type="paragraph" w:styleId="Prrafodelista">
-    <w:name w:val="List Paragraph"/>
-    <w:basedOn w:val="Normal"/>
-    <w:uiPriority w:val="34"/>
-    <w:qFormat/>
-    <w:rsid w:val="00871A6B"/>
-    <w:pPr>
-      <w:ind w:left="720"/>
-      <w:contextualSpacing/>
-    </w:pPr>
-  </w:style>
-  <w:style w:type="character" w:customStyle="1" w:styleId="highlight">
-    <w:name w:val="highlight"/>
-    <w:basedOn w:val="Fuentedeprrafopredeter"/>
-    <w:rsid w:val="00871A6B"/>
-  </w:style>
-  <w:style w:type="character" w:styleId="Hipervnculo">
-    <w:name w:val="Hyperlink"/>
-    <w:basedOn w:val="Fuentedeprrafopredeter"/>
-    <w:uiPriority w:val="99"/>
-    <w:unhideWhenUsed/>
-    <w:rsid w:val="00871A6B"/>
-    <w:rPr>
-      <w:color w:val="0563C1" w:themeColor="hyperlink"/>
-      <w:u w:val="single"/>
-    </w:rPr>
-  </w:style>
-  <w:style w:type="character" w:styleId="Mencinsinresolver">
-    <w:name w:val="Unresolved Mention"/>
-    <w:basedOn w:val="Fuentedeprrafopredeter"/>
-    <w:uiPriority w:val="99"/>
-    <w:semiHidden/>
-    <w:unhideWhenUsed/>
-    <w:rsid w:val="00871A6B"/>
-    <w:rPr>
-      <w:color w:val="605E5C"/>
-      <w:shd w:val="clear" w:color="auto" w:fill="E1DFDD"/>
-    </w:rPr>
-  </w:style>
-  <w:style w:type="character" w:customStyle="1" w:styleId="Ttulo4Car">
-    <w:name w:val="Título 4 Car"/>
-    <w:basedOn w:val="Fuentedeprrafopredeter"/>
-    <w:link w:val="Ttulo4"/>
-    <w:uiPriority w:val="9"/>
-    <w:rsid w:val="00871A6B"/>
-    <w:rPr>
-      <w:rFonts w:ascii="Times New Roman" w:eastAsia="Times New Roman" w:hAnsi="Times New Roman" w:cs="Times New Roman"/>
-      <w:b/>
-      <w:bCs/>
-      <w:sz w:val="24"/>
-      <w:szCs w:val="24"/>
-      <w:lang w:eastAsia="es-CO"/>
-    </w:rPr>
   </w:style>
 </w:styles>
 </file>

</xml_diff>